<commit_message>
finish report. delete extraneous file
</commit_message>
<xml_diff>
--- a/Wireless Door Lock Report.docx
+++ b/Wireless Door Lock Report.docx
@@ -97,7 +97,7 @@
           <w:r>
             <w:fldChar w:fldCharType="separate"/>
           </w:r>
-          <w:hyperlink w:anchor="_Toc441937939" w:history="1">
+          <w:hyperlink w:anchor="_Toc441940024" w:history="1">
             <w:r>
               <w:rPr>
                 <w:rStyle w:val="Hyperlink"/>
@@ -124,7 +124,7 @@
                 <w:noProof/>
                 <w:webHidden/>
               </w:rPr>
-              <w:instrText xml:space="preserve"> PAGEREF _Toc441937939 \h </w:instrText>
+              <w:instrText xml:space="preserve"> PAGEREF _Toc441940024 \h </w:instrText>
             </w:r>
             <w:r>
               <w:rPr>
@@ -167,13 +167,13 @@
               <w:lang w:eastAsia="en-US"/>
             </w:rPr>
           </w:pPr>
-          <w:hyperlink w:anchor="_Toc441937940" w:history="1">
+          <w:hyperlink w:anchor="_Toc441940025" w:history="1">
             <w:r>
               <w:rPr>
                 <w:rStyle w:val="Hyperlink"/>
                 <w:noProof/>
               </w:rPr>
-              <w:t>Wireless Door Lock Report</w:t>
+              <w:t>Wireless Door Lock</w:t>
             </w:r>
             <w:r>
               <w:rPr>
@@ -194,7 +194,7 @@
                 <w:noProof/>
                 <w:webHidden/>
               </w:rPr>
-              <w:instrText xml:space="preserve"> PAGEREF _Toc441937940 \h </w:instrText>
+              <w:instrText xml:space="preserve"> PAGEREF _Toc441940025 \h </w:instrText>
             </w:r>
             <w:r>
               <w:rPr>
@@ -237,7 +237,7 @@
               <w:lang w:eastAsia="en-US"/>
             </w:rPr>
           </w:pPr>
-          <w:hyperlink w:anchor="_Toc441937941" w:history="1">
+          <w:hyperlink w:anchor="_Toc441940026" w:history="1">
             <w:r>
               <w:rPr>
                 <w:rStyle w:val="Hyperlink"/>
@@ -264,7 +264,7 @@
                 <w:noProof/>
                 <w:webHidden/>
               </w:rPr>
-              <w:instrText xml:space="preserve"> PAGEREF _Toc441937941 \h </w:instrText>
+              <w:instrText xml:space="preserve"> PAGEREF _Toc441940026 \h </w:instrText>
             </w:r>
             <w:r>
               <w:rPr>
@@ -307,7 +307,7 @@
               <w:lang w:eastAsia="en-US"/>
             </w:rPr>
           </w:pPr>
-          <w:hyperlink w:anchor="_Toc441937942" w:history="1">
+          <w:hyperlink w:anchor="_Toc441940027" w:history="1">
             <w:r>
               <w:rPr>
                 <w:rStyle w:val="Hyperlink"/>
@@ -334,7 +334,7 @@
                 <w:noProof/>
                 <w:webHidden/>
               </w:rPr>
-              <w:instrText xml:space="preserve"> PAGEREF _Toc441937942 \h </w:instrText>
+              <w:instrText xml:space="preserve"> PAGEREF _Toc441940027 \h </w:instrText>
             </w:r>
             <w:r>
               <w:rPr>
@@ -377,7 +377,7 @@
               <w:lang w:eastAsia="en-US"/>
             </w:rPr>
           </w:pPr>
-          <w:hyperlink w:anchor="_Toc441937943" w:history="1">
+          <w:hyperlink w:anchor="_Toc441940028" w:history="1">
             <w:r>
               <w:rPr>
                 <w:rStyle w:val="Hyperlink"/>
@@ -404,7 +404,7 @@
                 <w:noProof/>
                 <w:webHidden/>
               </w:rPr>
-              <w:instrText xml:space="preserve"> PAGEREF _Toc441937943 \h </w:instrText>
+              <w:instrText xml:space="preserve"> PAGEREF _Toc441940028 \h </w:instrText>
             </w:r>
             <w:r>
               <w:rPr>
@@ -447,7 +447,7 @@
               <w:lang w:eastAsia="en-US"/>
             </w:rPr>
           </w:pPr>
-          <w:hyperlink w:anchor="_Toc441937944" w:history="1">
+          <w:hyperlink w:anchor="_Toc441940029" w:history="1">
             <w:r>
               <w:rPr>
                 <w:rStyle w:val="Hyperlink"/>
@@ -474,7 +474,7 @@
                 <w:noProof/>
                 <w:webHidden/>
               </w:rPr>
-              <w:instrText xml:space="preserve"> PAGEREF _Toc441937944 \h </w:instrText>
+              <w:instrText xml:space="preserve"> PAGEREF _Toc441940029 \h </w:instrText>
             </w:r>
             <w:r>
               <w:rPr>
@@ -517,7 +517,7 @@
               <w:lang w:eastAsia="en-US"/>
             </w:rPr>
           </w:pPr>
-          <w:hyperlink w:anchor="_Toc441937945" w:history="1">
+          <w:hyperlink w:anchor="_Toc441940030" w:history="1">
             <w:r>
               <w:rPr>
                 <w:rStyle w:val="Hyperlink"/>
@@ -544,7 +544,7 @@
                 <w:noProof/>
                 <w:webHidden/>
               </w:rPr>
-              <w:instrText xml:space="preserve"> PAGEREF _Toc441937945 \h </w:instrText>
+              <w:instrText xml:space="preserve"> PAGEREF _Toc441940030 \h </w:instrText>
             </w:r>
             <w:r>
               <w:rPr>
@@ -587,7 +587,7 @@
               <w:lang w:eastAsia="en-US"/>
             </w:rPr>
           </w:pPr>
-          <w:hyperlink w:anchor="_Toc441937946" w:history="1">
+          <w:hyperlink w:anchor="_Toc441940031" w:history="1">
             <w:r>
               <w:rPr>
                 <w:rStyle w:val="Hyperlink"/>
@@ -614,7 +614,7 @@
                 <w:noProof/>
                 <w:webHidden/>
               </w:rPr>
-              <w:instrText xml:space="preserve"> PAGEREF _Toc441937946 \h </w:instrText>
+              <w:instrText xml:space="preserve"> PAGEREF _Toc441940031 \h </w:instrText>
             </w:r>
             <w:r>
               <w:rPr>
@@ -657,7 +657,7 @@
               <w:lang w:eastAsia="en-US"/>
             </w:rPr>
           </w:pPr>
-          <w:hyperlink w:anchor="_Toc441937947" w:history="1">
+          <w:hyperlink w:anchor="_Toc441940032" w:history="1">
             <w:r>
               <w:rPr>
                 <w:rStyle w:val="Hyperlink"/>
@@ -684,7 +684,7 @@
                 <w:noProof/>
                 <w:webHidden/>
               </w:rPr>
-              <w:instrText xml:space="preserve"> PAGEREF _Toc441937947 \h </w:instrText>
+              <w:instrText xml:space="preserve"> PAGEREF _Toc441940032 \h </w:instrText>
             </w:r>
             <w:r>
               <w:rPr>
@@ -727,7 +727,7 @@
               <w:lang w:eastAsia="en-US"/>
             </w:rPr>
           </w:pPr>
-          <w:hyperlink w:anchor="_Toc441937948" w:history="1">
+          <w:hyperlink w:anchor="_Toc441940033" w:history="1">
             <w:r>
               <w:rPr>
                 <w:rStyle w:val="Hyperlink"/>
@@ -754,7 +754,7 @@
                 <w:noProof/>
                 <w:webHidden/>
               </w:rPr>
-              <w:instrText xml:space="preserve"> PAGEREF _Toc441937948 \h </w:instrText>
+              <w:instrText xml:space="preserve"> PAGEREF _Toc441940033 \h </w:instrText>
             </w:r>
             <w:r>
               <w:rPr>
@@ -797,7 +797,7 @@
               <w:lang w:eastAsia="en-US"/>
             </w:rPr>
           </w:pPr>
-          <w:hyperlink w:anchor="_Toc441937949" w:history="1">
+          <w:hyperlink w:anchor="_Toc441940034" w:history="1">
             <w:r>
               <w:rPr>
                 <w:rStyle w:val="Hyperlink"/>
@@ -824,7 +824,7 @@
                 <w:noProof/>
                 <w:webHidden/>
               </w:rPr>
-              <w:instrText xml:space="preserve"> PAGEREF _Toc441937949 \h </w:instrText>
+              <w:instrText xml:space="preserve"> PAGEREF _Toc441940034 \h </w:instrText>
             </w:r>
             <w:r>
               <w:rPr>
@@ -867,7 +867,7 @@
               <w:lang w:eastAsia="en-US"/>
             </w:rPr>
           </w:pPr>
-          <w:hyperlink w:anchor="_Toc441937950" w:history="1">
+          <w:hyperlink w:anchor="_Toc441940035" w:history="1">
             <w:r>
               <w:rPr>
                 <w:rStyle w:val="Hyperlink"/>
@@ -894,7 +894,7 @@
                 <w:noProof/>
                 <w:webHidden/>
               </w:rPr>
-              <w:instrText xml:space="preserve"> PAGEREF _Toc441937950 \h </w:instrText>
+              <w:instrText xml:space="preserve"> PAGEREF _Toc441940035 \h </w:instrText>
             </w:r>
             <w:r>
               <w:rPr>
@@ -944,7 +944,7 @@
       <w:pPr>
         <w:pStyle w:val="SectionTitle"/>
       </w:pPr>
-      <w:bookmarkStart w:id="0" w:name="_Toc441937939"/>
+      <w:bookmarkStart w:id="0" w:name="_Toc441940024"/>
       <w:r>
         <w:lastRenderedPageBreak/>
         <w:t>Abstract</w:t>
@@ -983,7 +983,7 @@
         <w:t xml:space="preserve"> </w:t>
       </w:r>
     </w:p>
-    <w:bookmarkStart w:id="1" w:name="_Toc441937940"/>
+    <w:bookmarkStart w:id="1" w:name="_Toc441940025"/>
     <w:p>
       <w:pPr>
         <w:pStyle w:val="SectionTitle"/>
@@ -1013,12 +1013,52 @@
       <w:r>
         <w:t xml:space="preserve">This project is about a wireless door lock system. The system intends modular, hackable and to be secured with symmetric encryption. Securing your home is important. Unsecured access is a vulnerability for your family. We do not won’t unsecured items guarding your house and lending themselves to be exploit vectors. We want the “Internet of Things” to be helpful and not hurt us. </w:t>
       </w:r>
+      <w:r>
+        <w:t>We also want the convenience of locking/unlocking our doors while we are away without sacrificing the security.</w:t>
+      </w:r>
+    </w:p>
+    <w:p>
+      <w:r>
+        <w:t>We need the communication to be secured for the safety of your own home and family so we will encrypt the communication between devices. The protocol is designed without unnecessary complexity, solely completing the daily use case. We need a platform that is small, power efficient and inexpensive. It needs to be small to fit easily inside a case attached to the outside of your deadbolt. It attaches on the part of the deadbolt inside your house but is not embedded within the door, which makes it even to install. The platform needs to be easy to program.</w:t>
+      </w:r>
+    </w:p>
+    <w:p>
+      <w:r>
+        <w:t xml:space="preserve">We first present the reasons behind the project. Then we discuss the difficulties of the research and methodology of how to overcome each </w:t>
+      </w:r>
+      <w:r>
+        <w:t>obstacle</w:t>
+      </w:r>
+      <w:r>
+        <w:t>.</w:t>
+      </w:r>
+      <w:r>
+        <w:t xml:space="preserve"> </w:t>
+      </w:r>
+      <w:r>
+        <w:t>We the</w:t>
+      </w:r>
+      <w:r>
+        <w:t>n</w:t>
+      </w:r>
+      <w:r>
+        <w:t xml:space="preserve"> present our experiments and our findings in the </w:t>
+      </w:r>
+      <w:r>
+        <w:t>Implementation section.</w:t>
+      </w:r>
+      <w:r>
+        <w:t xml:space="preserve"> Finally, we present our </w:t>
+      </w:r>
+      <w:r>
+        <w:t>conclusion.</w:t>
+      </w:r>
     </w:p>
     <w:p>
       <w:pPr>
         <w:pStyle w:val="Heading1"/>
       </w:pPr>
-      <w:bookmarkStart w:id="2" w:name="_Toc441937941"/>
+      <w:bookmarkStart w:id="2" w:name="_Toc441940026"/>
       <w:r>
         <w:t>Design and Methodology</w:t>
       </w:r>
@@ -1071,17 +1111,41 @@
         <w:t>-</w:t>
       </w:r>
       <w:r>
-        <w:t>Fi shield. The shield comes with a useful network library. Detailed documentation for it is available as well.</w:t>
+        <w:t xml:space="preserve">Fi shield. The shield comes with a useful network library. </w:t>
+      </w:r>
+      <w:r>
+        <w:lastRenderedPageBreak/>
+        <w:t>Detailed documentation for it is available as well.</w:t>
       </w:r>
       <w:r>
         <w:t xml:space="preserve"> Using simple chat server example code we added functionality to preform actions when certain commands were received.</w:t>
+      </w:r>
+    </w:p>
+    <w:p>
+      <w:r>
+        <w:t xml:space="preserve">In this study, we investigate a scenario of a home environment. We used Arduino and </w:t>
+      </w:r>
+      <w:r>
+        <w:t>Wi-Fi</w:t>
+      </w:r>
+      <w:r>
+        <w:t xml:space="preserve"> shi</w:t>
+      </w:r>
+      <w:r>
+        <w:t xml:space="preserve">eld to accomplish </w:t>
+      </w:r>
+      <w:r>
+        <w:t>this</w:t>
+      </w:r>
+      <w:r>
+        <w:t xml:space="preserve"> research.</w:t>
       </w:r>
     </w:p>
     <w:p>
       <w:pPr>
         <w:pStyle w:val="Heading2"/>
       </w:pPr>
-      <w:bookmarkStart w:id="3" w:name="_Toc441937942"/>
+      <w:bookmarkStart w:id="3" w:name="_Toc441940027"/>
       <w:r>
         <w:t>Wi-Fi</w:t>
       </w:r>
@@ -1114,9 +1178,8 @@
       <w:pPr>
         <w:pStyle w:val="Heading2"/>
       </w:pPr>
-      <w:bookmarkStart w:id="4" w:name="_Toc441937943"/>
-      <w:r>
-        <w:lastRenderedPageBreak/>
+      <w:bookmarkStart w:id="4" w:name="_Toc441940028"/>
+      <w:r>
         <w:t>P</w:t>
       </w:r>
       <w:r>
@@ -1262,8 +1325,9 @@
       <w:pPr>
         <w:pStyle w:val="Heading2"/>
       </w:pPr>
-      <w:bookmarkStart w:id="5" w:name="_Toc441937944"/>
-      <w:r>
+      <w:bookmarkStart w:id="5" w:name="_Toc441940029"/>
+      <w:r>
+        <w:lastRenderedPageBreak/>
         <w:t>Encryption</w:t>
       </w:r>
       <w:bookmarkEnd w:id="5"/>
@@ -1272,7 +1336,7 @@
       <w:pPr>
         <w:pStyle w:val="Heading3"/>
       </w:pPr>
-      <w:bookmarkStart w:id="6" w:name="_Toc441937945"/>
+      <w:bookmarkStart w:id="6" w:name="_Toc441940030"/>
       <w:r>
         <w:t>Challenges</w:t>
       </w:r>
@@ -1287,7 +1351,7 @@
       <w:pPr>
         <w:pStyle w:val="Heading3"/>
       </w:pPr>
-      <w:bookmarkStart w:id="7" w:name="_Toc441937946"/>
+      <w:bookmarkStart w:id="7" w:name="_Toc441940031"/>
       <w:r>
         <w:t>Implementation</w:t>
       </w:r>
@@ -1320,9 +1384,8 @@
       <w:pPr>
         <w:pStyle w:val="Heading3"/>
       </w:pPr>
-      <w:bookmarkStart w:id="8" w:name="_Toc441937947"/>
-      <w:r>
-        <w:lastRenderedPageBreak/>
+      <w:bookmarkStart w:id="8" w:name="_Toc441940032"/>
+      <w:r>
         <w:t>Initialization Vector</w:t>
       </w:r>
       <w:bookmarkEnd w:id="8"/>
@@ -1362,7 +1425,11 @@
         <w:t xml:space="preserve">AES </w:t>
       </w:r>
       <w:r>
-        <w:t>algorithm and the message is sent back.</w:t>
+        <w:t xml:space="preserve">algorithm and the message is sent </w:t>
+      </w:r>
+      <w:r>
+        <w:lastRenderedPageBreak/>
+        <w:t>back.</w:t>
       </w:r>
       <w:r>
         <w:t xml:space="preserve"> The next authorization command from a phone will send back a different IV, so the same message will no longer make sense to the Arduino when decrypted using an old IV.</w:t>
@@ -1375,14 +1442,12 @@
           <w:noProof/>
         </w:rPr>
       </w:pPr>
-      <w:bookmarkStart w:id="9" w:name="_Toc441937948"/>
       <w:r>
         <w:rPr>
           <w:noProof/>
         </w:rPr>
-        <w:t>Experiment</w:t>
-      </w:r>
-      <w:bookmarkEnd w:id="9"/>
+        <w:t>Implementation</w:t>
+      </w:r>
     </w:p>
     <w:p>
       <w:r>
@@ -1532,64 +1597,107 @@
       <w:r>
         <w:t>The lock command turns it to 100 degrees and the unlock command turn it to zero degrees.</w:t>
       </w:r>
+      <w:r>
+        <w:t xml:space="preserve"> </w:t>
+      </w:r>
+    </w:p>
+    <w:p>
+      <w:r>
+        <w:t>Using AES CBC with a random IV we prevent the replay attack exploit vector. U</w:t>
+      </w:r>
+      <w:r>
+        <w:t xml:space="preserve">sing the Arduino </w:t>
+      </w:r>
+      <w:r>
+        <w:t xml:space="preserve">microcontroller prototyping </w:t>
+      </w:r>
+      <w:r>
+        <w:t xml:space="preserve">platform and </w:t>
+      </w:r>
+      <w:r>
+        <w:t xml:space="preserve">Android Studio we built a system </w:t>
+      </w:r>
+      <w:r>
+        <w:t>which can run on inexpensive and easily obtainable hardware</w:t>
+      </w:r>
+      <w:r>
+        <w:t>.</w:t>
+      </w:r>
+    </w:p>
+    <w:p>
+      <w:r>
+        <w:t xml:space="preserve">One use case our platform does not currently handle is automatically open when you approach the door. </w:t>
+      </w:r>
+      <w:r>
+        <w:t>S</w:t>
+      </w:r>
+      <w:r>
+        <w:t>afeties would have to be put in place you solely want to look outside the door. This could be controlled from the mobile app.</w:t>
+      </w:r>
+      <w:r>
+        <w:t xml:space="preserve"> Handling the approach could possible be done by sending out a pilot signal informing the phone that there is a lock nearby, then the phone can reply with a command. The phone would need a program running in the background to react to this situation.</w:t>
+      </w:r>
+      <w:bookmarkStart w:id="9" w:name="_GoBack"/>
+      <w:bookmarkEnd w:id="9"/>
+    </w:p>
+    <w:p/>
+    <w:p>
+      <w:pPr>
+        <w:pStyle w:val="Heading1"/>
+      </w:pPr>
+      <w:bookmarkStart w:id="10" w:name="_Toc441940034"/>
+      <w:r>
+        <w:lastRenderedPageBreak/>
+        <w:t>Conclusion</w:t>
+      </w:r>
+      <w:bookmarkEnd w:id="10"/>
+    </w:p>
+    <w:p>
+      <w:r>
+        <w:t xml:space="preserve">This </w:t>
+      </w:r>
+      <w:r>
+        <w:t>has been</w:t>
+      </w:r>
+      <w:r>
+        <w:t xml:space="preserve"> a</w:t>
+      </w:r>
+      <w:r>
+        <w:t>n</w:t>
+      </w:r>
+      <w:r>
+        <w:t xml:space="preserve"> </w:t>
+      </w:r>
+      <w:r>
+        <w:t>insightful project. We have</w:t>
+      </w:r>
+      <w:r>
+        <w:t xml:space="preserve"> learned a lot</w:t>
+      </w:r>
+      <w:r>
+        <w:t xml:space="preserve"> about practical application</w:t>
+      </w:r>
+      <w:r>
+        <w:t xml:space="preserve"> of computing concepts</w:t>
+      </w:r>
+      <w:r>
+        <w:t xml:space="preserve">. </w:t>
+      </w:r>
+      <w:r>
+        <w:t>We found that using Wi-Fi communication provides an adequate layer for our networking to be built upon and</w:t>
+      </w:r>
+      <w:r>
+        <w:t xml:space="preserve"> that the speed of transmission was adequate.</w:t>
+      </w:r>
+      <w:r>
+        <w:t xml:space="preserve"> </w:t>
+      </w:r>
     </w:p>
     <w:p>
       <w:pPr>
         <w:pStyle w:val="Heading1"/>
       </w:pPr>
-      <w:bookmarkStart w:id="10" w:name="_Toc441937949"/>
-      <w:r>
-        <w:lastRenderedPageBreak/>
-        <w:t>Conclusion</w:t>
-      </w:r>
-      <w:bookmarkEnd w:id="10"/>
-    </w:p>
-    <w:p>
-      <w:r>
-        <w:t xml:space="preserve">This </w:t>
-      </w:r>
-      <w:r>
-        <w:t>has been</w:t>
-      </w:r>
-      <w:r>
-        <w:t xml:space="preserve"> a</w:t>
-      </w:r>
-      <w:r>
-        <w:t>n</w:t>
-      </w:r>
-      <w:r>
-        <w:t xml:space="preserve"> </w:t>
-      </w:r>
-      <w:r>
-        <w:t>insightful project. We have</w:t>
-      </w:r>
-      <w:r>
-        <w:t xml:space="preserve"> learned a lot</w:t>
-      </w:r>
-      <w:r>
-        <w:t xml:space="preserve"> about practical application</w:t>
-      </w:r>
-      <w:r>
-        <w:t xml:space="preserve"> of computing concepts</w:t>
-      </w:r>
-      <w:r>
-        <w:t xml:space="preserve">. </w:t>
-      </w:r>
-      <w:r>
-        <w:t>We found that using Wi-Fi communication provides an adequate layer for our networking to be built upon and</w:t>
-      </w:r>
-      <w:r>
-        <w:t xml:space="preserve"> that the speed of transmission was adequate.</w:t>
-      </w:r>
-      <w:r>
-        <w:t xml:space="preserve"> </w:t>
-      </w:r>
-    </w:p>
-    <w:p>
-      <w:pPr>
-        <w:pStyle w:val="Heading1"/>
-      </w:pPr>
-      <w:bookmarkStart w:id="11" w:name="_Toc441937950"/>
+      <w:bookmarkStart w:id="11" w:name="_Toc441940035"/>
       <w:r>
         <w:t>Future work</w:t>
       </w:r>
@@ -1848,7 +1956,7 @@
         <w:rStyle w:val="Strong"/>
         <w:noProof/>
       </w:rPr>
-      <w:t>4</w:t>
+      <w:t>7</w:t>
     </w:r>
     <w:r>
       <w:rPr>
@@ -4874,8 +4982,8 @@
     <w:compatSetting w:name="differentiateMultirowTableHeaders" w:uri="http://schemas.microsoft.com/office/word" w:val="1"/>
   </w:compat>
   <w:rsids>
-    <w:rsidRoot w:val="00E83D70"/>
-    <w:rsid w:val="00E83D70"/>
+    <w:rsidRoot w:val="001F4522"/>
+    <w:rsid w:val="001F4522"/>
   </w:rsids>
   <m:mathPr>
     <m:mathFont m:val="Cambria Math"/>
@@ -5828,7 +5936,7 @@
 </file>
 
 <file path=customXml/itemProps2.xml><?xml version="1.0" encoding="utf-8"?>
-<ds:datastoreItem xmlns:ds="http://schemas.openxmlformats.org/officeDocument/2006/customXml" ds:itemID="{83117371-E997-4C4A-8428-7E7A4BDFE0CA}">
+<ds:datastoreItem xmlns:ds="http://schemas.openxmlformats.org/officeDocument/2006/customXml" ds:itemID="{BC023347-572B-5C48-B273-124A9018BD71}">
   <ds:schemaRefs>
     <ds:schemaRef ds:uri="http://schemas.openxmlformats.org/officeDocument/2006/bibliography"/>
   </ds:schemaRefs>

</xml_diff>

<commit_message>
eloborate on choice of wifi
</commit_message>
<xml_diff>
--- a/Wireless Door Lock Report.docx
+++ b/Wireless Door Lock Report.docx
@@ -1584,78 +1584,50 @@
         <w:rPr>
           <w:rFonts w:ascii="Cambria" w:hAnsi="Cambria"/>
         </w:rPr>
-        <w:t xml:space="preserve"> [</w:t>
-      </w:r>
-      <w:proofErr w:type="spellStart"/>
+        <w:t xml:space="preserve"> [Jmaxxz pt. 2]</w:t>
+      </w:r>
       <w:r>
         <w:rPr>
           <w:rFonts w:ascii="Cambria" w:hAnsi="Cambria"/>
         </w:rPr>
-        <w:t>Jmaxxz</w:t>
-      </w:r>
-      <w:proofErr w:type="spellEnd"/>
+        <w:t>.</w:t>
+      </w:r>
       <w:r>
         <w:rPr>
           <w:rFonts w:ascii="Cambria" w:hAnsi="Cambria"/>
         </w:rPr>
-        <w:t xml:space="preserve"> pt. 2]</w:t>
+        <w:t xml:space="preserve"> As a </w:t>
       </w:r>
       <w:r>
         <w:rPr>
           <w:rFonts w:ascii="Cambria" w:hAnsi="Cambria"/>
         </w:rPr>
-        <w:t>.</w:t>
+        <w:t>result,</w:t>
       </w:r>
       <w:r>
         <w:rPr>
           <w:rFonts w:ascii="Cambria" w:hAnsi="Cambria"/>
         </w:rPr>
-        <w:t xml:space="preserve"> As a </w:t>
+        <w:t xml:space="preserve"> someone can create a program which try all the combinations until one is successful, resetting your password and unlocking your door without really being authorized.</w:t>
       </w:r>
       <w:r>
         <w:rPr>
           <w:rFonts w:ascii="Cambria" w:hAnsi="Cambria"/>
         </w:rPr>
-        <w:t>result,</w:t>
-      </w:r>
-      <w:r>
+        <w:t xml:space="preserve"> </w:t>
+      </w:r>
+    </w:p>
+    <w:p>
+      <w:pPr>
         <w:rPr>
           <w:rFonts w:ascii="Cambria" w:hAnsi="Cambria"/>
         </w:rPr>
-        <w:t xml:space="preserve"> someone can create a program which try all the combinations until one is successful, resetting your password and unlocking your door without really being authorized.</w:t>
-      </w:r>
+      </w:pPr>
       <w:r>
         <w:rPr>
           <w:rFonts w:ascii="Cambria" w:hAnsi="Cambria"/>
         </w:rPr>
-        <w:t xml:space="preserve"> </w:t>
-      </w:r>
-    </w:p>
-    <w:p>
-      <w:pPr>
-        <w:rPr>
-          <w:rFonts w:ascii="Cambria" w:hAnsi="Cambria"/>
-        </w:rPr>
-      </w:pPr>
-      <w:r>
-        <w:rPr>
-          <w:rFonts w:ascii="Cambria" w:hAnsi="Cambria"/>
-        </w:rPr>
-        <w:t xml:space="preserve">The </w:t>
-      </w:r>
-      <w:proofErr w:type="spellStart"/>
-      <w:r>
-        <w:rPr>
-          <w:rFonts w:ascii="Cambria" w:hAnsi="Cambria"/>
-        </w:rPr>
-        <w:t>Kevo</w:t>
-      </w:r>
-      <w:proofErr w:type="spellEnd"/>
-      <w:r>
-        <w:rPr>
-          <w:rFonts w:ascii="Cambria" w:hAnsi="Cambria"/>
-        </w:rPr>
-        <w:t xml:space="preserve"> lock’s uses a Smartphone app for authorization and is unlocked by touching it. </w:t>
+        <w:t xml:space="preserve">The Kevo lock’s uses a Smartphone app for authorization and is unlocked by touching it. </w:t>
       </w:r>
       <w:r>
         <w:rPr>
@@ -1889,11 +1861,9 @@
       <w:r>
         <w:t xml:space="preserve">In order to communicate over </w:t>
       </w:r>
-      <w:proofErr w:type="gramStart"/>
-      <w:r>
-        <w:t>Wi-Fi</w:t>
-      </w:r>
-      <w:proofErr w:type="gramEnd"/>
+      <w:r>
+        <w:t>Wi-Fi,</w:t>
+      </w:r>
       <w:r>
         <w:t xml:space="preserve"> w</w:t>
       </w:r>
@@ -1950,13 +1920,11 @@
         <w:t>incompatible</w:t>
       </w:r>
       <w:r>
-        <w:t xml:space="preserve"> frequency.  </w:t>
-      </w:r>
-      <w:proofErr w:type="gramStart"/>
-      <w:r>
-        <w:t>Likewise</w:t>
-      </w:r>
-      <w:proofErr w:type="gramEnd"/>
+        <w:t xml:space="preserve"> frequency. </w:t>
+      </w:r>
+      <w:r>
+        <w:t>Likewise,</w:t>
+      </w:r>
       <w:r>
         <w:t xml:space="preserve"> it cannot communicate</w:t>
       </w:r>
@@ -2014,10 +1982,22 @@
         <w:t xml:space="preserve"> </w:t>
       </w:r>
       <w:r>
-        <w:t xml:space="preserve">there was no official for use with the Arduino. We attempted to take advantage of a third party library but </w:t>
-      </w:r>
-      <w:r>
-        <w:t xml:space="preserve">we could </w:t>
+        <w:t>there was no official</w:t>
+      </w:r>
+      <w:r>
+        <w:t xml:space="preserve"> library</w:t>
+      </w:r>
+      <w:r>
+        <w:t xml:space="preserve"> for use with the Arduino. We attempted to take advantage of a third party library but </w:t>
+      </w:r>
+      <w:r>
+        <w:t>we could</w:t>
+      </w:r>
+      <w:r>
+        <w:t xml:space="preserve"> not</w:t>
+      </w:r>
+      <w:r>
+        <w:t xml:space="preserve"> </w:t>
       </w:r>
       <w:r>
         <w:t>initialize the device using that system</w:t>
@@ -2081,69 +2061,134 @@
       <w:r>
         <w:t>.</w:t>
       </w:r>
-      <w:bookmarkStart w:id="4" w:name="_GoBack"/>
+    </w:p>
+    <w:p>
+      <w:r>
+        <w:t>In this study, we investigate a scenario of a home environment</w:t>
+      </w:r>
+      <w:r>
+        <w:t xml:space="preserve"> which needs protection from </w:t>
+      </w:r>
+      <w:r>
+        <w:t>unwanted entrance</w:t>
+      </w:r>
+      <w:r>
+        <w:t>. We used Arduino</w:t>
+      </w:r>
+      <w:r>
+        <w:t>,</w:t>
+      </w:r>
+      <w:r>
+        <w:t xml:space="preserve"> </w:t>
+      </w:r>
+      <w:r>
+        <w:t xml:space="preserve">its </w:t>
+      </w:r>
+      <w:r>
+        <w:t>Wi-Fi</w:t>
+      </w:r>
+      <w:r>
+        <w:t xml:space="preserve"> shield</w:t>
+      </w:r>
+      <w:r>
+        <w:t>, and an Android smartphone</w:t>
+      </w:r>
+      <w:r>
+        <w:t xml:space="preserve"> </w:t>
+      </w:r>
+      <w:r>
+        <w:t xml:space="preserve">to accomplish </w:t>
+      </w:r>
+      <w:r>
+        <w:t>this</w:t>
+      </w:r>
+      <w:r>
+        <w:t xml:space="preserve"> research.</w:t>
+      </w:r>
+    </w:p>
+    <w:p>
+      <w:pPr>
+        <w:pStyle w:val="Heading2"/>
+      </w:pPr>
+      <w:bookmarkStart w:id="4" w:name="_Toc442115102"/>
+      <w:r>
+        <w:t>Wi-Fi</w:t>
+      </w:r>
       <w:bookmarkEnd w:id="4"/>
     </w:p>
     <w:p>
       <w:r>
-        <w:t xml:space="preserve">In this study, we investigate a scenario of a home environment. We used Arduino and </w:t>
-      </w:r>
-      <w:r>
-        <w:t>Wi-Fi</w:t>
-      </w:r>
-      <w:r>
-        <w:t xml:space="preserve"> shi</w:t>
-      </w:r>
-      <w:r>
-        <w:t xml:space="preserve">eld to accomplish </w:t>
-      </w:r>
-      <w:r>
-        <w:t>this</w:t>
-      </w:r>
-      <w:r>
-        <w:t xml:space="preserve"> research.</w:t>
-      </w:r>
-    </w:p>
-    <w:p>
-      <w:pPr>
-        <w:pStyle w:val="Heading2"/>
-      </w:pPr>
-      <w:bookmarkStart w:id="5" w:name="_Toc442115102"/>
-      <w:r>
-        <w:t>Wi-Fi</w:t>
-      </w:r>
+        <w:t>By using Wi</w:t>
+      </w:r>
+      <w:r>
+        <w:t>-</w:t>
+      </w:r>
+      <w:r>
+        <w:t xml:space="preserve">Fi we </w:t>
+      </w:r>
+      <w:r>
+        <w:t xml:space="preserve">can communicate with the users cell phone easily. </w:t>
+      </w:r>
+      <w:r>
+        <w:t>Wi-Fi is more widely available for home networks than Bluetooth. Although phones are typically equipped with Bluetooth, it could not be controlled over the Internet, unlike the Wi-Fi solution. Cellular modules have the advantage that the do not need to be set up with the user</w:t>
+      </w:r>
+      <w:r>
+        <w:t>’</w:t>
+      </w:r>
+      <w:r>
+        <w:t xml:space="preserve">s home network information but they have the extra cost of a cellular bill and cannot integrate with their home network directly. </w:t>
+      </w:r>
+      <w:r>
+        <w:t>So by using W-Fi</w:t>
+      </w:r>
+      <w:r>
+        <w:t xml:space="preserve"> we </w:t>
+      </w:r>
+      <w:r>
+        <w:t xml:space="preserve">achieve lower cost than </w:t>
+      </w:r>
+      <w:r>
+        <w:t xml:space="preserve">cellular/GSM and more compatibility than Bluetooth and Zigbee, </w:t>
+      </w:r>
+      <w:r>
+        <w:t>leave it open to the possibility of control from the user’s home network. This allows a system to be constructed that sends commands to the user</w:t>
+      </w:r>
+      <w:r>
+        <w:t>’</w:t>
+      </w:r>
+      <w:r>
+        <w:t>s house from the internet using the existing receiver on the Arduin</w:t>
+      </w:r>
+      <w:r>
+        <w:t xml:space="preserve">o. </w:t>
+      </w:r>
+      <w:r>
+        <w:rPr>
+          <w:highlight w:val="lightGray"/>
+        </w:rPr>
+        <w:t xml:space="preserve">In contrast to Bluetooth or </w:t>
+      </w:r>
+      <w:r>
+        <w:rPr>
+          <w:highlight w:val="lightGray"/>
+        </w:rPr>
+        <w:lastRenderedPageBreak/>
+        <w:t>GSM where an additional receiver would be needed to access Wi</w:t>
+      </w:r>
+      <w:r>
+        <w:rPr>
+          <w:highlight w:val="lightGray"/>
+        </w:rPr>
+        <w:t>-</w:t>
+      </w:r>
+      <w:r>
+        <w:rPr>
+          <w:highlight w:val="lightGray"/>
+        </w:rPr>
+        <w:t>Fi. The disadvantage is that the Arduino needs authorization to use the home network although it can be set up to scan SSIDs. The advantage is that you can communicate as desired from other systems on your network directly or externally using port forwarding.</w:t>
+      </w:r>
+      <w:bookmarkStart w:id="5" w:name="_GoBack"/>
       <w:bookmarkEnd w:id="5"/>
-    </w:p>
-    <w:p>
-      <w:r>
-        <w:t xml:space="preserve">By using </w:t>
-      </w:r>
-      <w:proofErr w:type="gramStart"/>
-      <w:r>
-        <w:t>Wi</w:t>
-      </w:r>
-      <w:r>
-        <w:t>-</w:t>
-      </w:r>
-      <w:r>
-        <w:t>Fi</w:t>
-      </w:r>
-      <w:proofErr w:type="gramEnd"/>
-      <w:r>
-        <w:t xml:space="preserve"> we achieve lower cost than GSM and leave it open to the possibility of control from the user’s home network. This allows a system to be constructed that sends commands to the user</w:t>
-      </w:r>
-      <w:r>
-        <w:t>’</w:t>
-      </w:r>
-      <w:r>
-        <w:t>s house from the internet using the existing receiver on the Arduino. In contrast to Bluetooth or GSM where an additional receiver would be needed to access Wi</w:t>
-      </w:r>
-      <w:r>
-        <w:t>-</w:t>
-      </w:r>
-      <w:r>
-        <w:t>Fi. The disadvantage is that the Arduino needs authorization to use the home network although it can be set up to scan SSIDs. The advantage is that you can communicate as desired from other systems on your network directly or externally using port forwarding.</w:t>
-      </w:r>
     </w:p>
     <w:p>
       <w:pPr>
@@ -2198,7 +2243,6 @@
               <w:pStyle w:val="NoSpacing"/>
             </w:pPr>
             <w:r>
-              <w:lastRenderedPageBreak/>
               <w:t>l</w:t>
             </w:r>
           </w:p>
@@ -2330,7 +2374,11 @@
         <w:t xml:space="preserve"> </w:t>
       </w:r>
       <w:r>
-        <w:t>In the case of a message being longer than a block (the key length) an algorithm must be used to encrypt each block without becoming insecure. We choose the CBC block chaining algorithm because it uses a random IV to prevent replay attacks and it is more secure than EBC. EBC can leave noticeable patterns in the data outputted.</w:t>
+        <w:t xml:space="preserve">In the case of a message being longer than a block (the key length) an algorithm must be used to encrypt each block without becoming insecure. We choose the CBC block chaining algorithm because it </w:t>
+      </w:r>
+      <w:r>
+        <w:lastRenderedPageBreak/>
+        <w:t>uses a random IV to prevent replay attacks and it is more secure than EBC. EBC can leave noticeable patterns in the data outputted.</w:t>
       </w:r>
       <w:r>
         <w:t xml:space="preserve"> The initialization vector is distinct from the key; it is not secret</w:t>
@@ -2363,22 +2411,11 @@
         <w:t>the IV</w:t>
       </w:r>
       <w:r>
-        <w:t xml:space="preserve"> effects the end result end a manner different than the key which is used. If you encrypt the same message with the same key twice you will get the same result. Thus if someone records you sending an encrypted command signifying </w:t>
-      </w:r>
-      <w:r>
-        <w:lastRenderedPageBreak/>
-        <w:t xml:space="preserve">“unlock” they could replay this command at any time to manipulate your device. This is a vulnerability that can exist in encrypted systems. To prevent this a random IV is generated each time the module sends an authorization command. The 16 byte IV comes From the Arduino to the Smartphone and dealt with using </w:t>
-      </w:r>
-      <w:proofErr w:type="spellStart"/>
-      <w:proofErr w:type="gramStart"/>
-      <w:r>
-        <w:t>javax.crypto</w:t>
-      </w:r>
-      <w:proofErr w:type="gramEnd"/>
-      <w:r>
-        <w:t>.Cipher</w:t>
-      </w:r>
-      <w:proofErr w:type="spellEnd"/>
+        <w:t xml:space="preserve"> effects the end result end a manner different than the key which is used. If you encrypt the same message with the same key twice you will get the same result. Thus if someone records you sending an encrypted command signifying “unlock” they could replay this command at any time to manipulate your device. This is a vulnerability that can exist in encrypted systems. To prevent this a random IV is generated each time the module sends an authorization command. The 16 byte IV comes From the Arduino to the Smartphone and dealt with using </w:t>
+      </w:r>
+      <w:r>
+        <w:t>javax.crypto.Cipher</w:t>
+      </w:r>
       <w:r>
         <w:t>. The known key (wh</w:t>
       </w:r>
@@ -2424,13 +2461,9 @@
       <w:r>
         <w:t xml:space="preserve">The implementation uses Android API 23 with </w:t>
       </w:r>
-      <w:proofErr w:type="spellStart"/>
-      <w:proofErr w:type="gramStart"/>
       <w:r>
         <w:t>java.net.DatagramSocket</w:t>
       </w:r>
-      <w:proofErr w:type="spellEnd"/>
-      <w:proofErr w:type="gramEnd"/>
       <w:r>
         <w:t xml:space="preserve"> for the UDP socket</w:t>
       </w:r>
@@ -2572,6 +2605,7 @@
     </w:p>
     <w:p>
       <w:r>
+        <w:lastRenderedPageBreak/>
         <w:t xml:space="preserve">Using AES CBC with a random IV we prevent the replay attack exploit vector. Using the Arduino </w:t>
       </w:r>
       <w:r>
@@ -2604,11 +2638,7 @@
         <w:t>possible</w:t>
       </w:r>
       <w:r>
-        <w:t xml:space="preserve"> by sending out a pilot signal informing the phone that there is a lock nearby, then the phone can </w:t>
-      </w:r>
-      <w:r>
-        <w:lastRenderedPageBreak/>
-        <w:t>reply with a command. The phone would need a program running in the background to react to this situation.</w:t>
+        <w:t xml:space="preserve"> by sending out a pilot signal informing the phone that there is a lock nearby, then the phone can reply with a command. The phone would need a program running in the background to react to this situation.</w:t>
       </w:r>
     </w:p>
     <w:p/>
@@ -2796,21 +2826,7 @@
         <w:rPr>
           <w:rFonts w:ascii="Cambria" w:hAnsi="Cambria"/>
         </w:rPr>
-        <w:t xml:space="preserve">Chin, </w:t>
-      </w:r>
-      <w:proofErr w:type="spellStart"/>
-      <w:r>
-        <w:rPr>
-          <w:rFonts w:ascii="Cambria" w:hAnsi="Cambria"/>
-        </w:rPr>
-        <w:t>Seo</w:t>
-      </w:r>
-      <w:proofErr w:type="spellEnd"/>
-      <w:r>
-        <w:rPr>
-          <w:rFonts w:ascii="Cambria" w:hAnsi="Cambria"/>
-        </w:rPr>
-        <w:t>-Young. Automatic Locking/unlocking Device and Method Using Wireless Communication. Samsung Electronics Co., Ltd.2, assignee. Patent 5,942,985. 24 Aug. 1999. Print.</w:t>
+        <w:t>Chin, Seo-Young. Automatic Locking/unlocking Device and Method Using Wireless Communication. Samsung Electronics Co., Ltd.2, assignee. Patent 5,942,985. 24 Aug. 1999. Print.</w:t>
       </w:r>
     </w:p>
     <w:p>
@@ -2860,147 +2876,73 @@
         <w:rPr>
           <w:rFonts w:ascii="Cambria" w:hAnsi="Cambria" w:cs="Consolas"/>
         </w:rPr>
-        <w:t>"</w:t>
-      </w:r>
-      <w:proofErr w:type="spellStart"/>
+        <w:t xml:space="preserve">"UniKey The Evolution of the Key Is Here - As Seen on Shark Tank." UniKey. UniKey. Web. </w:t>
+      </w:r>
       <w:r>
         <w:rPr>
           <w:rFonts w:ascii="Cambria" w:hAnsi="Cambria" w:cs="Consolas"/>
         </w:rPr>
-        <w:t>UniKey</w:t>
-      </w:r>
-      <w:proofErr w:type="spellEnd"/>
+        <w:t xml:space="preserve">Retrieved </w:t>
+      </w:r>
       <w:r>
         <w:rPr>
           <w:rFonts w:ascii="Cambria" w:hAnsi="Cambria" w:cs="Consolas"/>
         </w:rPr>
-        <w:t xml:space="preserve"> The Evolution of the Key Is Here - As Seen on Shark Tank." </w:t>
-      </w:r>
-      <w:proofErr w:type="spellStart"/>
+        <w:t>2</w:t>
+      </w:r>
       <w:r>
         <w:rPr>
           <w:rFonts w:ascii="Cambria" w:hAnsi="Cambria" w:cs="Consolas"/>
         </w:rPr>
-        <w:t>UniKey</w:t>
-      </w:r>
-      <w:proofErr w:type="spellEnd"/>
+        <w:t>5</w:t>
+      </w:r>
       <w:r>
         <w:rPr>
           <w:rFonts w:ascii="Cambria" w:hAnsi="Cambria" w:cs="Consolas"/>
         </w:rPr>
-        <w:t xml:space="preserve">. </w:t>
-      </w:r>
-      <w:proofErr w:type="spellStart"/>
+        <w:t xml:space="preserve"> Feb. 2015. &lt;http://www.unikey.com/&gt;.</w:t>
+      </w:r>
       <w:r>
         <w:rPr>
           <w:rFonts w:ascii="Cambria" w:hAnsi="Cambria" w:cs="Consolas"/>
         </w:rPr>
-        <w:t>UniKey</w:t>
-      </w:r>
-      <w:proofErr w:type="spellEnd"/>
-      <w:r>
+        <w:t xml:space="preserve"> </w:t>
+      </w:r>
+    </w:p>
+    <w:p>
+      <w:pPr>
         <w:rPr>
           <w:rFonts w:ascii="Cambria" w:hAnsi="Cambria" w:cs="Consolas"/>
         </w:rPr>
-        <w:t xml:space="preserve">. Web. </w:t>
-      </w:r>
+      </w:pPr>
       <w:r>
         <w:rPr>
           <w:rFonts w:ascii="Cambria" w:hAnsi="Cambria" w:cs="Consolas"/>
         </w:rPr>
-        <w:t xml:space="preserve">Retrieved </w:t>
+        <w:t>Drf1090</w:t>
       </w:r>
       <w:r>
         <w:rPr>
           <w:rFonts w:ascii="Cambria" w:hAnsi="Cambria" w:cs="Consolas"/>
         </w:rPr>
-        <w:t>2</w:t>
+        <w:t xml:space="preserve"> regarding </w:t>
       </w:r>
       <w:r>
         <w:rPr>
           <w:rFonts w:ascii="Cambria" w:hAnsi="Cambria" w:cs="Consolas"/>
         </w:rPr>
-        <w:t>5</w:t>
-      </w:r>
-      <w:r>
-        <w:rPr>
-          <w:rFonts w:ascii="Cambria" w:hAnsi="Cambria" w:cs="Consolas"/>
-        </w:rPr>
-        <w:t xml:space="preserve"> Feb. 2015. &lt;http://www.unikey.com/&gt;.</w:t>
-      </w:r>
-      <w:r>
-        <w:rPr>
-          <w:rFonts w:ascii="Cambria" w:hAnsi="Cambria" w:cs="Consolas"/>
-        </w:rPr>
-        <w:t xml:space="preserve"> </w:t>
-      </w:r>
-    </w:p>
-    <w:p>
-      <w:pPr>
-        <w:rPr>
-          <w:rFonts w:ascii="Cambria" w:hAnsi="Cambria" w:cs="Consolas"/>
-        </w:rPr>
-      </w:pPr>
-      <w:r>
-        <w:rPr>
-          <w:rFonts w:ascii="Cambria" w:hAnsi="Cambria" w:cs="Consolas"/>
-        </w:rPr>
-        <w:t>Drf1090</w:t>
-      </w:r>
-      <w:r>
-        <w:rPr>
-          <w:rFonts w:ascii="Cambria" w:hAnsi="Cambria" w:cs="Consolas"/>
-        </w:rPr>
-        <w:t xml:space="preserve"> regarding </w:t>
-      </w:r>
-      <w:r>
-        <w:rPr>
-          <w:rFonts w:ascii="Cambria" w:hAnsi="Cambria" w:cs="Consolas"/>
-        </w:rPr>
-        <w:t xml:space="preserve">"August Smart Lock." </w:t>
-      </w:r>
-      <w:proofErr w:type="spellStart"/>
-      <w:r>
-        <w:rPr>
-          <w:rFonts w:ascii="Cambria" w:hAnsi="Cambria" w:cs="Consolas"/>
-        </w:rPr>
-        <w:t>Engadget</w:t>
-      </w:r>
-      <w:proofErr w:type="spellEnd"/>
-      <w:r>
-        <w:rPr>
-          <w:rFonts w:ascii="Cambria" w:hAnsi="Cambria" w:cs="Consolas"/>
-        </w:rPr>
-        <w:t>. 10 Dec. 2014. Web. 26 Feb. 2015. &lt;http://www.engadget.com/products/august/smart-lock/reviews/14f6/&gt;.</w:t>
-      </w:r>
-    </w:p>
-    <w:p>
-      <w:proofErr w:type="spellStart"/>
-      <w:r>
-        <w:t>Jmaxx</w:t>
-      </w:r>
-      <w:proofErr w:type="spellEnd"/>
-      <w:r>
-        <w:t>. “The August Smart Lock’s not so 2-Factor Authentication (Part 1)”. &lt;jmaxxz.com/blog</w:t>
-      </w:r>
-      <w:proofErr w:type="gramStart"/>
-      <w:r>
-        <w:t>/?p</w:t>
-      </w:r>
-      <w:proofErr w:type="gramEnd"/>
-      <w:r>
-        <w:t>=476&gt; retrieved 2015-02-01</w:t>
-      </w:r>
-    </w:p>
-    <w:p>
-      <w:proofErr w:type="spellStart"/>
+        <w:t>"August Smart Lock." Engadget. 10 Dec. 2014. Web. 26 Feb. 2015. &lt;http://www.engadget.com/products/august/smart-lock/reviews/14f6/&gt;.</w:t>
+      </w:r>
+    </w:p>
+    <w:p>
+      <w:r>
+        <w:t>Jmaxx. “The August Smart Lock’s not so 2-Factor Authentication (Part 1)”. &lt;jmaxxz.com/blog/?p=476&gt; retrieved 2015-02-01</w:t>
+      </w:r>
+    </w:p>
+    <w:p>
       <w:r>
         <w:lastRenderedPageBreak/>
-        <w:t>Jmaxx</w:t>
-      </w:r>
-      <w:proofErr w:type="spellEnd"/>
-      <w:r>
-        <w:t>. “The August Smart Lock’s not so 2-Factor Authentication (Part 2)”. &lt;</w:t>
+        <w:t>Jmaxx. “The August Smart Lock’s not so 2-Factor Authentication (Part 2)”. &lt;</w:t>
       </w:r>
       <w:r>
         <w:t xml:space="preserve"> https://jmaxxz.com/blog/?p=498</w:t>
@@ -3172,7 +3114,7 @@
         <w:rStyle w:val="Strong"/>
         <w:noProof/>
       </w:rPr>
-      <w:t>8</w:t>
+      <w:t>9</w:t>
     </w:r>
     <w:r>
       <w:rPr>
@@ -6267,7 +6209,7 @@
     <w:rsid w:val="001F4522"/>
     <w:rsid w:val="003C60CD"/>
     <w:rsid w:val="0041258B"/>
-    <w:rsid w:val="008E1798"/>
+    <w:rsid w:val="00AC5D63"/>
     <w:rsid w:val="00E3150D"/>
   </w:rsids>
   <m:mathPr>
@@ -7211,7 +7153,7 @@
 </file>
 
 <file path=customXml/itemProps2.xml><?xml version="1.0" encoding="utf-8"?>
-<ds:datastoreItem xmlns:ds="http://schemas.openxmlformats.org/officeDocument/2006/customXml" ds:itemID="{81964643-6AAF-3F42-AE0C-DCC111FF3417}">
+<ds:datastoreItem xmlns:ds="http://schemas.openxmlformats.org/officeDocument/2006/customXml" ds:itemID="{42B6540F-197F-F742-97F9-AECC0C0524E1}">
   <ds:schemaRefs>
     <ds:schemaRef ds:uri="http://schemas.openxmlformats.org/officeDocument/2006/bibliography"/>
   </ds:schemaRefs>

</xml_diff>

<commit_message>
elaborate on aes probs
</commit_message>
<xml_diff>
--- a/Wireless Door Lock Report.docx
+++ b/Wireless Door Lock Report.docx
@@ -136,7 +136,7 @@
           <w:r>
             <w:fldChar w:fldCharType="separate"/>
           </w:r>
-          <w:hyperlink w:anchor="_Toc442115098" w:history="1">
+          <w:hyperlink w:anchor="_Toc442125108" w:history="1">
             <w:r>
               <w:rPr>
                 <w:rStyle w:val="Hyperlink"/>
@@ -163,7 +163,7 @@
                 <w:noProof/>
                 <w:webHidden/>
               </w:rPr>
-              <w:instrText xml:space="preserve"> PAGEREF _Toc442115098 \h </w:instrText>
+              <w:instrText xml:space="preserve"> PAGEREF _Toc442125108 \h </w:instrText>
             </w:r>
             <w:r>
               <w:rPr>
@@ -206,7 +206,7 @@
               <w:lang w:eastAsia="en-US"/>
             </w:rPr>
           </w:pPr>
-          <w:hyperlink w:anchor="_Toc442115099" w:history="1">
+          <w:hyperlink w:anchor="_Toc442125109" w:history="1">
             <w:r>
               <w:rPr>
                 <w:rStyle w:val="Hyperlink"/>
@@ -233,7 +233,7 @@
                 <w:noProof/>
                 <w:webHidden/>
               </w:rPr>
-              <w:instrText xml:space="preserve"> PAGEREF _Toc442115099 \h </w:instrText>
+              <w:instrText xml:space="preserve"> PAGEREF _Toc442125109 \h </w:instrText>
             </w:r>
             <w:r>
               <w:rPr>
@@ -276,7 +276,7 @@
               <w:lang w:eastAsia="en-US"/>
             </w:rPr>
           </w:pPr>
-          <w:hyperlink w:anchor="_Toc442115100" w:history="1">
+          <w:hyperlink w:anchor="_Toc442125110" w:history="1">
             <w:r>
               <w:rPr>
                 <w:rStyle w:val="Hyperlink"/>
@@ -303,7 +303,7 @@
                 <w:noProof/>
                 <w:webHidden/>
               </w:rPr>
-              <w:instrText xml:space="preserve"> PAGEREF _Toc442115100 \h </w:instrText>
+              <w:instrText xml:space="preserve"> PAGEREF _Toc442125110 \h </w:instrText>
             </w:r>
             <w:r>
               <w:rPr>
@@ -346,12 +346,82 @@
               <w:lang w:eastAsia="en-US"/>
             </w:rPr>
           </w:pPr>
-          <w:hyperlink w:anchor="_Toc442115101" w:history="1">
+          <w:hyperlink w:anchor="_Toc442125111" w:history="1">
             <w:r>
               <w:rPr>
                 <w:rStyle w:val="Hyperlink"/>
                 <w:noProof/>
               </w:rPr>
+              <w:t>Goals</w:t>
+            </w:r>
+            <w:r>
+              <w:rPr>
+                <w:noProof/>
+                <w:webHidden/>
+              </w:rPr>
+              <w:tab/>
+            </w:r>
+            <w:r>
+              <w:rPr>
+                <w:noProof/>
+                <w:webHidden/>
+              </w:rPr>
+              <w:fldChar w:fldCharType="begin"/>
+            </w:r>
+            <w:r>
+              <w:rPr>
+                <w:noProof/>
+                <w:webHidden/>
+              </w:rPr>
+              <w:instrText xml:space="preserve"> PAGEREF _Toc442125111 \h </w:instrText>
+            </w:r>
+            <w:r>
+              <w:rPr>
+                <w:noProof/>
+                <w:webHidden/>
+              </w:rPr>
+            </w:r>
+            <w:r>
+              <w:rPr>
+                <w:noProof/>
+                <w:webHidden/>
+              </w:rPr>
+              <w:fldChar w:fldCharType="separate"/>
+            </w:r>
+            <w:r>
+              <w:rPr>
+                <w:noProof/>
+                <w:webHidden/>
+              </w:rPr>
+              <w:t>7</w:t>
+            </w:r>
+            <w:r>
+              <w:rPr>
+                <w:noProof/>
+                <w:webHidden/>
+              </w:rPr>
+              <w:fldChar w:fldCharType="end"/>
+            </w:r>
+          </w:hyperlink>
+        </w:p>
+        <w:p>
+          <w:pPr>
+            <w:pStyle w:val="TOC1"/>
+            <w:tabs>
+              <w:tab w:val="right" w:leader="dot" w:pos="9350"/>
+            </w:tabs>
+            <w:rPr>
+              <w:noProof/>
+              <w:kern w:val="0"/>
+              <w:lang w:eastAsia="en-US"/>
+            </w:rPr>
+          </w:pPr>
+          <w:hyperlink w:anchor="_Toc442125112" w:history="1">
+            <w:r>
+              <w:rPr>
+                <w:rStyle w:val="Hyperlink"/>
+                <w:noProof/>
+              </w:rPr>
               <w:t>Design and Methodology</w:t>
             </w:r>
             <w:r>
@@ -373,7 +443,7 @@
                 <w:noProof/>
                 <w:webHidden/>
               </w:rPr>
-              <w:instrText xml:space="preserve"> PAGEREF _Toc442115101 \h </w:instrText>
+              <w:instrText xml:space="preserve"> PAGEREF _Toc442125112 \h </w:instrText>
             </w:r>
             <w:r>
               <w:rPr>
@@ -416,7 +486,7 @@
               <w:lang w:eastAsia="en-US"/>
             </w:rPr>
           </w:pPr>
-          <w:hyperlink w:anchor="_Toc442115102" w:history="1">
+          <w:hyperlink w:anchor="_Toc442125113" w:history="1">
             <w:r>
               <w:rPr>
                 <w:rStyle w:val="Hyperlink"/>
@@ -443,7 +513,7 @@
                 <w:noProof/>
                 <w:webHidden/>
               </w:rPr>
-              <w:instrText xml:space="preserve"> PAGEREF _Toc442115102 \h </w:instrText>
+              <w:instrText xml:space="preserve"> PAGEREF _Toc442125113 \h </w:instrText>
             </w:r>
             <w:r>
               <w:rPr>
@@ -463,7 +533,7 @@
                 <w:noProof/>
                 <w:webHidden/>
               </w:rPr>
-              <w:t>7</w:t>
+              <w:t>8</w:t>
             </w:r>
             <w:r>
               <w:rPr>
@@ -486,7 +556,7 @@
               <w:lang w:eastAsia="en-US"/>
             </w:rPr>
           </w:pPr>
-          <w:hyperlink w:anchor="_Toc442115103" w:history="1">
+          <w:hyperlink w:anchor="_Toc442125114" w:history="1">
             <w:r>
               <w:rPr>
                 <w:rStyle w:val="Hyperlink"/>
@@ -513,7 +583,7 @@
                 <w:noProof/>
                 <w:webHidden/>
               </w:rPr>
-              <w:instrText xml:space="preserve"> PAGEREF _Toc442115103 \h </w:instrText>
+              <w:instrText xml:space="preserve"> PAGEREF _Toc442125114 \h </w:instrText>
             </w:r>
             <w:r>
               <w:rPr>
@@ -533,7 +603,7 @@
                 <w:noProof/>
                 <w:webHidden/>
               </w:rPr>
-              <w:t>8</w:t>
+              <w:t>9</w:t>
             </w:r>
             <w:r>
               <w:rPr>
@@ -556,7 +626,7 @@
               <w:lang w:eastAsia="en-US"/>
             </w:rPr>
           </w:pPr>
-          <w:hyperlink w:anchor="_Toc442115104" w:history="1">
+          <w:hyperlink w:anchor="_Toc442125115" w:history="1">
             <w:r>
               <w:rPr>
                 <w:rStyle w:val="Hyperlink"/>
@@ -583,7 +653,7 @@
                 <w:noProof/>
                 <w:webHidden/>
               </w:rPr>
-              <w:instrText xml:space="preserve"> PAGEREF _Toc442115104 \h </w:instrText>
+              <w:instrText xml:space="preserve"> PAGEREF _Toc442125115 \h </w:instrText>
             </w:r>
             <w:r>
               <w:rPr>
@@ -603,7 +673,7 @@
                 <w:noProof/>
                 <w:webHidden/>
               </w:rPr>
-              <w:t>8</w:t>
+              <w:t>9</w:t>
             </w:r>
             <w:r>
               <w:rPr>
@@ -626,7 +696,7 @@
               <w:lang w:eastAsia="en-US"/>
             </w:rPr>
           </w:pPr>
-          <w:hyperlink w:anchor="_Toc442115105" w:history="1">
+          <w:hyperlink w:anchor="_Toc442125116" w:history="1">
             <w:r>
               <w:rPr>
                 <w:rStyle w:val="Hyperlink"/>
@@ -653,7 +723,7 @@
                 <w:noProof/>
                 <w:webHidden/>
               </w:rPr>
-              <w:instrText xml:space="preserve"> PAGEREF _Toc442115105 \h </w:instrText>
+              <w:instrText xml:space="preserve"> PAGEREF _Toc442125116 \h </w:instrText>
             </w:r>
             <w:r>
               <w:rPr>
@@ -673,7 +743,7 @@
                 <w:noProof/>
                 <w:webHidden/>
               </w:rPr>
-              <w:t>8</w:t>
+              <w:t>9</w:t>
             </w:r>
             <w:r>
               <w:rPr>
@@ -696,7 +766,7 @@
               <w:lang w:eastAsia="en-US"/>
             </w:rPr>
           </w:pPr>
-          <w:hyperlink w:anchor="_Toc442115106" w:history="1">
+          <w:hyperlink w:anchor="_Toc442125117" w:history="1">
             <w:r>
               <w:rPr>
                 <w:rStyle w:val="Hyperlink"/>
@@ -723,7 +793,7 @@
                 <w:noProof/>
                 <w:webHidden/>
               </w:rPr>
-              <w:instrText xml:space="preserve"> PAGEREF _Toc442115106 \h </w:instrText>
+              <w:instrText xml:space="preserve"> PAGEREF _Toc442125117 \h </w:instrText>
             </w:r>
             <w:r>
               <w:rPr>
@@ -743,7 +813,7 @@
                 <w:noProof/>
                 <w:webHidden/>
               </w:rPr>
-              <w:t>8</w:t>
+              <w:t>10</w:t>
             </w:r>
             <w:r>
               <w:rPr>
@@ -766,7 +836,7 @@
               <w:lang w:eastAsia="en-US"/>
             </w:rPr>
           </w:pPr>
-          <w:hyperlink w:anchor="_Toc442115107" w:history="1">
+          <w:hyperlink w:anchor="_Toc442125118" w:history="1">
             <w:r>
               <w:rPr>
                 <w:rStyle w:val="Hyperlink"/>
@@ -793,7 +863,7 @@
                 <w:noProof/>
                 <w:webHidden/>
               </w:rPr>
-              <w:instrText xml:space="preserve"> PAGEREF _Toc442115107 \h </w:instrText>
+              <w:instrText xml:space="preserve"> PAGEREF _Toc442125118 \h </w:instrText>
             </w:r>
             <w:r>
               <w:rPr>
@@ -813,7 +883,7 @@
                 <w:noProof/>
                 <w:webHidden/>
               </w:rPr>
-              <w:t>9</w:t>
+              <w:t>10</w:t>
             </w:r>
             <w:r>
               <w:rPr>
@@ -836,7 +906,7 @@
               <w:lang w:eastAsia="en-US"/>
             </w:rPr>
           </w:pPr>
-          <w:hyperlink w:anchor="_Toc442115108" w:history="1">
+          <w:hyperlink w:anchor="_Toc442125119" w:history="1">
             <w:r>
               <w:rPr>
                 <w:rStyle w:val="Hyperlink"/>
@@ -863,7 +933,7 @@
                 <w:noProof/>
                 <w:webHidden/>
               </w:rPr>
-              <w:instrText xml:space="preserve"> PAGEREF _Toc442115108 \h </w:instrText>
+              <w:instrText xml:space="preserve"> PAGEREF _Toc442125119 \h </w:instrText>
             </w:r>
             <w:r>
               <w:rPr>
@@ -883,7 +953,7 @@
                 <w:noProof/>
                 <w:webHidden/>
               </w:rPr>
-              <w:t>9</w:t>
+              <w:t>11</w:t>
             </w:r>
             <w:r>
               <w:rPr>
@@ -906,7 +976,7 @@
               <w:lang w:eastAsia="en-US"/>
             </w:rPr>
           </w:pPr>
-          <w:hyperlink w:anchor="_Toc442115109" w:history="1">
+          <w:hyperlink w:anchor="_Toc442125120" w:history="1">
             <w:r>
               <w:rPr>
                 <w:rStyle w:val="Hyperlink"/>
@@ -933,7 +1003,7 @@
                 <w:noProof/>
                 <w:webHidden/>
               </w:rPr>
-              <w:instrText xml:space="preserve"> PAGEREF _Toc442115109 \h </w:instrText>
+              <w:instrText xml:space="preserve"> PAGEREF _Toc442125120 \h </w:instrText>
             </w:r>
             <w:r>
               <w:rPr>
@@ -953,7 +1023,7 @@
                 <w:noProof/>
                 <w:webHidden/>
               </w:rPr>
-              <w:t>10</w:t>
+              <w:t>11</w:t>
             </w:r>
             <w:r>
               <w:rPr>
@@ -976,7 +1046,7 @@
               <w:lang w:eastAsia="en-US"/>
             </w:rPr>
           </w:pPr>
-          <w:hyperlink w:anchor="_Toc442115110" w:history="1">
+          <w:hyperlink w:anchor="_Toc442125121" w:history="1">
             <w:r>
               <w:rPr>
                 <w:rStyle w:val="Hyperlink"/>
@@ -1003,7 +1073,7 @@
                 <w:noProof/>
                 <w:webHidden/>
               </w:rPr>
-              <w:instrText xml:space="preserve"> PAGEREF _Toc442115110 \h </w:instrText>
+              <w:instrText xml:space="preserve"> PAGEREF _Toc442125121 \h </w:instrText>
             </w:r>
             <w:r>
               <w:rPr>
@@ -1023,7 +1093,7 @@
                 <w:noProof/>
                 <w:webHidden/>
               </w:rPr>
-              <w:t>10</w:t>
+              <w:t>12</w:t>
             </w:r>
             <w:r>
               <w:rPr>
@@ -1053,7 +1123,7 @@
       <w:pPr>
         <w:pStyle w:val="SectionTitle"/>
       </w:pPr>
-      <w:bookmarkStart w:id="0" w:name="_Toc442115098"/>
+      <w:bookmarkStart w:id="0" w:name="_Toc442125108"/>
       <w:r>
         <w:lastRenderedPageBreak/>
         <w:t>Abstract</w:t>
@@ -1129,7 +1199,7 @@
         <w:t xml:space="preserve"> This will be a step to avoiding storing the key on the mobile device, increasing safety.</w:t>
       </w:r>
     </w:p>
-    <w:bookmarkStart w:id="1" w:name="_Toc442115099"/>
+    <w:bookmarkStart w:id="1" w:name="_Toc442125109"/>
     <w:p>
       <w:pPr>
         <w:pStyle w:val="SectionTitle"/>
@@ -1387,7 +1457,7 @@
       <w:pPr>
         <w:pStyle w:val="Heading1"/>
       </w:pPr>
-      <w:bookmarkStart w:id="2" w:name="_Toc442115100"/>
+      <w:bookmarkStart w:id="2" w:name="_Toc442125110"/>
       <w:r>
         <w:t>Background</w:t>
       </w:r>
@@ -1741,460 +1811,475 @@
       <w:pPr>
         <w:pStyle w:val="Heading1"/>
       </w:pPr>
+      <w:bookmarkStart w:id="3" w:name="_Toc442125111"/>
       <w:r>
         <w:lastRenderedPageBreak/>
         <w:t>Goals</w:t>
-      </w:r>
-    </w:p>
-    <w:p>
-      <w:r>
-        <w:t xml:space="preserve">We need the communication to be secured for the safety of your own home and family so we will encrypt the communication between devices. </w:t>
-      </w:r>
-      <w:r>
-        <w:t>We designed a simple protocol for handling the information exchange. We created it</w:t>
-      </w:r>
-      <w:r>
-        <w:t xml:space="preserve"> without</w:t>
-      </w:r>
-      <w:r>
-        <w:t xml:space="preserve"> any</w:t>
-      </w:r>
-      <w:r>
-        <w:t xml:space="preserve"> unnecessary complexity, </w:t>
-      </w:r>
-      <w:r>
-        <w:t xml:space="preserve">focusing on the most </w:t>
-      </w:r>
-      <w:r>
-        <w:t>practical</w:t>
-      </w:r>
-      <w:r>
-        <w:t xml:space="preserve"> use cases</w:t>
-      </w:r>
-      <w:r>
-        <w:t xml:space="preserve">. We need a platform that is small, power efficient and inexpensive. </w:t>
-      </w:r>
-      <w:r>
-        <w:t xml:space="preserve">It needs to be small so it can be installed easily and integrate with your homes design. </w:t>
-      </w:r>
-    </w:p>
-    <w:p>
-      <w:r>
-        <w:t xml:space="preserve">We have built a compact system which attaches on the face of the deadbolt which allows for installation without removing your door knob. The platform needs to be easy to customize. We have developed two well commented open-source programs which can be installed by simply using the correct USB cable. No extra flashing tools are needed to </w:t>
-      </w:r>
-      <w:r>
-        <w:t>customize</w:t>
-      </w:r>
-      <w:r>
-        <w:t xml:space="preserve"> the program and its functionality. </w:t>
-      </w:r>
-    </w:p>
-    <w:p>
-      <w:pPr>
-        <w:pStyle w:val="Heading1"/>
-      </w:pPr>
-      <w:bookmarkStart w:id="3" w:name="_Toc442115101"/>
-      <w:r>
-        <w:t>Design and Methodology</w:t>
       </w:r>
       <w:bookmarkEnd w:id="3"/>
     </w:p>
     <w:p>
       <w:r>
-        <w:t xml:space="preserve">We choose the UDP protocol for </w:t>
-      </w:r>
-      <w:r>
-        <w:t>its simplicity.</w:t>
-      </w:r>
-      <w:r>
-        <w:t xml:space="preserve"> It is faster and less complex than TCP. Since in the case of dropped data the </w:t>
-      </w:r>
-      <w:r>
-        <w:t xml:space="preserve">commands can quickly be sent again by the user we </w:t>
-      </w:r>
-      <w:r>
-        <w:t>concluded that it is an appropriate tradeoff for speed and simplicity.</w:t>
+        <w:t xml:space="preserve">We need the communication to be secured for the safety of your own home and family so we will encrypt the communication between devices. </w:t>
+      </w:r>
+      <w:r>
+        <w:t>We designed a simple protocol for handling the information exchange. We created it</w:t>
+      </w:r>
+      <w:r>
+        <w:t xml:space="preserve"> without</w:t>
+      </w:r>
+      <w:r>
+        <w:t xml:space="preserve"> any</w:t>
+      </w:r>
+      <w:r>
+        <w:t xml:space="preserve"> unnecessary complexity, </w:t>
+      </w:r>
+      <w:r>
+        <w:t xml:space="preserve">focusing on the most </w:t>
+      </w:r>
+      <w:r>
+        <w:t>practical</w:t>
+      </w:r>
+      <w:r>
+        <w:t xml:space="preserve"> use cases</w:t>
+      </w:r>
+      <w:r>
+        <w:t xml:space="preserve">. We need a platform that is small, power efficient and inexpensive. </w:t>
+      </w:r>
+      <w:r>
+        <w:t xml:space="preserve">It needs to be small so it can be installed easily and integrate with your homes design. </w:t>
       </w:r>
     </w:p>
     <w:p>
       <w:r>
-        <w:t>To communicate w</w:t>
-      </w:r>
-      <w:r>
-        <w:t xml:space="preserve">e send short packets with </w:t>
-      </w:r>
-      <w:r>
-        <w:t xml:space="preserve">our </w:t>
-      </w:r>
-      <w:r>
-        <w:t xml:space="preserve">commands over </w:t>
-      </w:r>
-      <w:r>
-        <w:t>Wi-Fi</w:t>
-      </w:r>
-      <w:r>
-        <w:t>.</w:t>
-      </w:r>
-      <w:r>
-        <w:t xml:space="preserve"> The Arduino then responds </w:t>
-      </w:r>
-      <w:r>
-        <w:t>with the appropriate action</w:t>
-      </w:r>
-      <w:r>
-        <w:t xml:space="preserve">, whether it is to turn the lock to a certain position or </w:t>
-      </w:r>
-      <w:r>
-        <w:t>respond to</w:t>
-      </w:r>
-      <w:r>
-        <w:t xml:space="preserve"> authentication</w:t>
-      </w:r>
-      <w:r>
-        <w:t xml:space="preserve"> attempts</w:t>
-      </w:r>
-      <w:r>
-        <w:t>.</w:t>
+        <w:t xml:space="preserve">We have built a compact system which attaches on the face of the deadbolt which allows for installation without removing your door knob. The platform needs to be easy to customize. We have developed two well commented open-source programs which can be installed by simply using the correct USB cable. No extra flashing tools are needed to </w:t>
+      </w:r>
+      <w:r>
+        <w:t>customize</w:t>
+      </w:r>
+      <w:r>
+        <w:t xml:space="preserve"> the program and its functionality. </w:t>
       </w:r>
     </w:p>
     <w:p>
-      <w:r>
-        <w:t xml:space="preserve">In order to communicate over </w:t>
-      </w:r>
-      <w:r>
-        <w:t>Wi-Fi,</w:t>
-      </w:r>
-      <w:r>
-        <w:t xml:space="preserve"> w</w:t>
-      </w:r>
-      <w:r>
-        <w:t xml:space="preserve">e </w:t>
-      </w:r>
-      <w:r>
-        <w:t>first</w:t>
-      </w:r>
-      <w:r>
-        <w:t xml:space="preserve"> tried using </w:t>
-      </w:r>
-      <w:r>
-        <w:t xml:space="preserve">a small wireless component called </w:t>
-      </w:r>
-      <w:r>
-        <w:t xml:space="preserve">the </w:t>
-      </w:r>
-      <w:r>
-        <w:t xml:space="preserve">XBee </w:t>
-      </w:r>
-      <w:r>
-        <w:t>ZigBee.</w:t>
-      </w:r>
-      <w:r>
-        <w:t xml:space="preserve"> </w:t>
-      </w:r>
-      <w:r>
-        <w:t xml:space="preserve">It, however, was </w:t>
-      </w:r>
-      <w:r>
-        <w:t>not designed to communicate using Wi</w:t>
-      </w:r>
-      <w:r>
-        <w:t>-</w:t>
-      </w:r>
-      <w:r>
-        <w:t xml:space="preserve">Fi. </w:t>
-      </w:r>
-      <w:r>
-        <w:t xml:space="preserve">Instead it uses its own protocol optimized for mesh networks, with several devices communicating to each other. </w:t>
-      </w:r>
-      <w:r>
-        <w:t>Therefore,</w:t>
-      </w:r>
-      <w:r>
-        <w:t xml:space="preserve"> it cannot communicate with a standard smartphone using the Wi-Fi protocol. Its protocol operates differently than Wi-Fi. Although it is wireless, it also runs own a different</w:t>
-      </w:r>
-      <w:r>
-        <w:t xml:space="preserve"> </w:t>
-      </w:r>
-      <w:r>
-        <w:lastRenderedPageBreak/>
-        <w:t>incompatible</w:t>
-      </w:r>
-      <w:r>
-        <w:t xml:space="preserve"> frequency. </w:t>
-      </w:r>
-      <w:r>
-        <w:t>Likewise,</w:t>
-      </w:r>
-      <w:r>
-        <w:t xml:space="preserve"> it cannot communicate</w:t>
-      </w:r>
-      <w:r>
-        <w:t xml:space="preserve"> with the</w:t>
-      </w:r>
-      <w:r>
-        <w:t xml:space="preserve"> user’s</w:t>
-      </w:r>
-      <w:r>
-        <w:t xml:space="preserve"> </w:t>
-      </w:r>
-      <w:r>
-        <w:t>home network, or their PC. This prevents the lock from being controlled over the internet without additional hardware.</w:t>
-      </w:r>
-    </w:p>
-    <w:p>
-      <w:r>
-        <w:t>Thus</w:t>
-      </w:r>
-      <w:r>
-        <w:t xml:space="preserve"> we </w:t>
-      </w:r>
-      <w:r>
-        <w:t>attempted utilizing</w:t>
-      </w:r>
-      <w:r>
-        <w:t xml:space="preserve"> the </w:t>
-      </w:r>
-      <w:r>
-        <w:t>XBee</w:t>
-      </w:r>
-      <w:r>
-        <w:t xml:space="preserve"> </w:t>
-      </w:r>
-      <w:r>
-        <w:t>Wi-Fi</w:t>
-      </w:r>
-      <w:r>
-        <w:t xml:space="preserve"> </w:t>
-      </w:r>
-      <w:r>
-        <w:t>module which does use the appropriate frequency and therefore should be able to communicate with the user’</w:t>
-      </w:r>
-      <w:r>
-        <w:t>s home network and smartphone.</w:t>
-      </w:r>
-      <w:r>
-        <w:t xml:space="preserve"> </w:t>
-      </w:r>
-      <w:r>
-        <w:t>However,</w:t>
-      </w:r>
-      <w:r>
-        <w:t xml:space="preserve"> </w:t>
-      </w:r>
-      <w:r>
-        <w:t>there was no official</w:t>
-      </w:r>
-      <w:r>
-        <w:t xml:space="preserve"> library</w:t>
-      </w:r>
-      <w:r>
-        <w:t xml:space="preserve"> for use with the Arduino. We attempted to take advantage of a third party library but </w:t>
-      </w:r>
-      <w:r>
-        <w:t>we could</w:t>
-      </w:r>
-      <w:r>
-        <w:t xml:space="preserve"> not</w:t>
-      </w:r>
-      <w:r>
-        <w:t xml:space="preserve"> </w:t>
-      </w:r>
-      <w:r>
-        <w:t>initialize the device using that system</w:t>
-      </w:r>
-      <w:r>
-        <w:t>.</w:t>
-      </w:r>
-    </w:p>
-    <w:p>
-      <w:r>
-        <w:t xml:space="preserve">Then we started using the </w:t>
-      </w:r>
-      <w:r>
-        <w:t>Arduino</w:t>
-      </w:r>
-      <w:r>
-        <w:t xml:space="preserve"> Wi</w:t>
-      </w:r>
-      <w:r>
-        <w:t>-</w:t>
-      </w:r>
-      <w:r>
-        <w:t>Fi shield. The shield comes with a useful network library. Detailed documentation for it is available as well.</w:t>
-      </w:r>
-      <w:r>
-        <w:t xml:space="preserve"> Using</w:t>
-      </w:r>
-      <w:r>
-        <w:t xml:space="preserve"> the library documentation, we expanded a simple communication </w:t>
-      </w:r>
-      <w:r>
-        <w:t>example until it fulfilled</w:t>
-      </w:r>
-      <w:r>
-        <w:t xml:space="preserve"> our </w:t>
-      </w:r>
-      <w:r>
-        <w:t>purposes</w:t>
-      </w:r>
-      <w:r>
-        <w:t>. W</w:t>
-      </w:r>
-      <w:r>
-        <w:t>e</w:t>
-      </w:r>
-      <w:r>
-        <w:t xml:space="preserve"> added logic </w:t>
-      </w:r>
-      <w:r>
-        <w:t xml:space="preserve">after </w:t>
-      </w:r>
-      <w:r>
-        <w:t xml:space="preserve">the </w:t>
-      </w:r>
-      <w:r>
-        <w:t>networking code</w:t>
-      </w:r>
-      <w:r>
-        <w:t xml:space="preserve"> to react in different ways when certain inputs were received</w:t>
-      </w:r>
-      <w:r>
-        <w:t>.</w:t>
-      </w:r>
-    </w:p>
-    <w:p>
-      <w:r>
-        <w:t>In this study, we investigate a scenario of a home environment</w:t>
-      </w:r>
-      <w:r>
-        <w:t xml:space="preserve"> which needs protection from </w:t>
-      </w:r>
-      <w:r>
-        <w:t>unwanted entrance</w:t>
-      </w:r>
-      <w:r>
-        <w:t>. We used Arduino</w:t>
-      </w:r>
-      <w:r>
-        <w:t>,</w:t>
-      </w:r>
-      <w:r>
-        <w:t xml:space="preserve"> </w:t>
-      </w:r>
-      <w:r>
-        <w:t xml:space="preserve">its </w:t>
-      </w:r>
-      <w:r>
-        <w:t>Wi-Fi</w:t>
-      </w:r>
-      <w:r>
-        <w:t xml:space="preserve"> shield</w:t>
-      </w:r>
-      <w:r>
-        <w:t>, and an Android smartphone</w:t>
-      </w:r>
-      <w:r>
-        <w:t xml:space="preserve"> </w:t>
-      </w:r>
-      <w:r>
-        <w:t xml:space="preserve">to accomplish </w:t>
-      </w:r>
-      <w:r>
-        <w:t>this</w:t>
-      </w:r>
-      <w:r>
-        <w:t xml:space="preserve"> research.</w:t>
-      </w:r>
-    </w:p>
-    <w:p>
-      <w:pPr>
-        <w:pStyle w:val="Heading2"/>
-      </w:pPr>
-      <w:bookmarkStart w:id="4" w:name="_Toc442115102"/>
-      <w:r>
-        <w:t>Wi-Fi</w:t>
+      <w:pPr>
+        <w:pStyle w:val="Heading1"/>
+      </w:pPr>
+      <w:bookmarkStart w:id="4" w:name="_Toc442125112"/>
+      <w:r>
+        <w:t>Design and Methodology</w:t>
       </w:r>
       <w:bookmarkEnd w:id="4"/>
     </w:p>
     <w:p>
       <w:r>
-        <w:t>By using Wi</w:t>
+        <w:t xml:space="preserve">We choose the UDP protocol for </w:t>
+      </w:r>
+      <w:r>
+        <w:t>its simplicity.</w:t>
+      </w:r>
+      <w:r>
+        <w:t xml:space="preserve"> It is faster and less complex than TCP. Since in the case of dropped data the </w:t>
+      </w:r>
+      <w:r>
+        <w:t xml:space="preserve">commands can quickly be sent again by the user we </w:t>
+      </w:r>
+      <w:r>
+        <w:t>concluded that it is an appropriate tradeoff for speed and simplicity.</w:t>
+      </w:r>
+    </w:p>
+    <w:p>
+      <w:r>
+        <w:t>To communicate w</w:t>
+      </w:r>
+      <w:r>
+        <w:t xml:space="preserve">e send short packets with </w:t>
+      </w:r>
+      <w:r>
+        <w:t xml:space="preserve">our </w:t>
+      </w:r>
+      <w:r>
+        <w:t xml:space="preserve">commands over </w:t>
+      </w:r>
+      <w:r>
+        <w:t>Wi-Fi</w:t>
+      </w:r>
+      <w:r>
+        <w:t>.</w:t>
+      </w:r>
+      <w:r>
+        <w:t xml:space="preserve"> The Arduino then responds </w:t>
+      </w:r>
+      <w:r>
+        <w:t>with the appropriate action</w:t>
+      </w:r>
+      <w:r>
+        <w:t xml:space="preserve">, whether it is to turn the lock to a certain position or </w:t>
+      </w:r>
+      <w:r>
+        <w:t>respond to</w:t>
+      </w:r>
+      <w:r>
+        <w:t xml:space="preserve"> authentication</w:t>
+      </w:r>
+      <w:r>
+        <w:t xml:space="preserve"> attempts</w:t>
+      </w:r>
+      <w:r>
+        <w:t>.</w:t>
+      </w:r>
+    </w:p>
+    <w:p>
+      <w:r>
+        <w:t xml:space="preserve">In order to communicate over </w:t>
+      </w:r>
+      <w:r>
+        <w:t>Wi-Fi,</w:t>
+      </w:r>
+      <w:r>
+        <w:t xml:space="preserve"> w</w:t>
+      </w:r>
+      <w:r>
+        <w:t xml:space="preserve">e </w:t>
+      </w:r>
+      <w:r>
+        <w:t>first</w:t>
+      </w:r>
+      <w:r>
+        <w:t xml:space="preserve"> tried using </w:t>
+      </w:r>
+      <w:r>
+        <w:t xml:space="preserve">a small wireless component called </w:t>
+      </w:r>
+      <w:r>
+        <w:t xml:space="preserve">the </w:t>
+      </w:r>
+      <w:r>
+        <w:t xml:space="preserve">XBee </w:t>
+      </w:r>
+      <w:r>
+        <w:t>ZigBee.</w:t>
+      </w:r>
+      <w:r>
+        <w:t xml:space="preserve"> </w:t>
+      </w:r>
+      <w:r>
+        <w:t xml:space="preserve">It, however, was </w:t>
+      </w:r>
+      <w:r>
+        <w:t>not designed to communicate using Wi</w:t>
       </w:r>
       <w:r>
         <w:t>-</w:t>
       </w:r>
       <w:r>
-        <w:t xml:space="preserve">Fi we </w:t>
-      </w:r>
-      <w:r>
-        <w:t xml:space="preserve">can communicate with the users cell phone easily. </w:t>
-      </w:r>
-      <w:r>
-        <w:t>Wi-Fi is more widely available for home networks than Bluetooth. Although phones are typically equipped with Bluetooth, it could not be controlled over the Internet, unlike the Wi-Fi solution. Cellular modules have the advantage that the do not need to be set up with the user</w:t>
-      </w:r>
-      <w:r>
-        <w:t>’</w:t>
-      </w:r>
-      <w:r>
-        <w:t xml:space="preserve">s home network information but they have the extra cost of a cellular bill and cannot integrate with their home network directly. </w:t>
-      </w:r>
-      <w:r>
-        <w:t>So by using W-Fi</w:t>
+        <w:t xml:space="preserve">Fi. </w:t>
+      </w:r>
+      <w:r>
+        <w:t xml:space="preserve">Instead it uses its own protocol optimized for mesh networks, with several devices communicating to each other. </w:t>
+      </w:r>
+      <w:r>
+        <w:t>Therefore,</w:t>
+      </w:r>
+      <w:r>
+        <w:t xml:space="preserve"> it cannot communicate with a standard smartphone using the Wi-Fi protocol. Its protocol operates differently than Wi-Fi. Although it is wireless, it also runs own a different</w:t>
+      </w:r>
+      <w:r>
+        <w:t xml:space="preserve"> </w:t>
+      </w:r>
+      <w:r>
+        <w:lastRenderedPageBreak/>
+        <w:t>incompatible</w:t>
+      </w:r>
+      <w:r>
+        <w:t xml:space="preserve"> frequency. </w:t>
+      </w:r>
+      <w:r>
+        <w:t>Likewise,</w:t>
+      </w:r>
+      <w:r>
+        <w:t xml:space="preserve"> it cannot communicate</w:t>
+      </w:r>
+      <w:r>
+        <w:t xml:space="preserve"> with the</w:t>
+      </w:r>
+      <w:r>
+        <w:t xml:space="preserve"> user’s</w:t>
+      </w:r>
+      <w:r>
+        <w:t xml:space="preserve"> </w:t>
+      </w:r>
+      <w:r>
+        <w:t>home network, or their PC. This prevents the lock from being controlled over the internet without additional hardware.</w:t>
+      </w:r>
+    </w:p>
+    <w:p>
+      <w:r>
+        <w:t>Thus</w:t>
       </w:r>
       <w:r>
         <w:t xml:space="preserve"> we </w:t>
       </w:r>
       <w:r>
-        <w:t xml:space="preserve">achieve lower cost than </w:t>
-      </w:r>
-      <w:r>
-        <w:t xml:space="preserve">cellular/GSM and more compatibility than Bluetooth and Zigbee, </w:t>
-      </w:r>
-      <w:r>
-        <w:t>leave it open to the possibility of control from the user’s home network. This allows a system to be constructed that sends commands to the user</w:t>
-      </w:r>
-      <w:r>
-        <w:t>’</w:t>
-      </w:r>
-      <w:r>
-        <w:t>s house from the internet using the existing receiver on the Arduin</w:t>
-      </w:r>
-      <w:r>
-        <w:t xml:space="preserve">o. </w:t>
-      </w:r>
-      <w:r>
-        <w:rPr>
-          <w:highlight w:val="lightGray"/>
-        </w:rPr>
-        <w:t xml:space="preserve">In contrast to Bluetooth or </w:t>
-      </w:r>
-      <w:r>
-        <w:rPr>
-          <w:highlight w:val="lightGray"/>
-        </w:rPr>
-        <w:lastRenderedPageBreak/>
-        <w:t>GSM where an additional receiver would be needed to access Wi</w:t>
-      </w:r>
-      <w:r>
-        <w:rPr>
-          <w:highlight w:val="lightGray"/>
-        </w:rPr>
+        <w:t>attempted utilizing</w:t>
+      </w:r>
+      <w:r>
+        <w:t xml:space="preserve"> the </w:t>
+      </w:r>
+      <w:r>
+        <w:t>XBee</w:t>
+      </w:r>
+      <w:r>
+        <w:t xml:space="preserve"> </w:t>
+      </w:r>
+      <w:r>
+        <w:t>Wi-Fi</w:t>
+      </w:r>
+      <w:r>
+        <w:t xml:space="preserve"> </w:t>
+      </w:r>
+      <w:r>
+        <w:t>module which does use the appropriate frequency and therefore should be able to communicate with the user’</w:t>
+      </w:r>
+      <w:r>
+        <w:t>s home network and smartphone.</w:t>
+      </w:r>
+      <w:r>
+        <w:t xml:space="preserve"> </w:t>
+      </w:r>
+      <w:r>
+        <w:t>However,</w:t>
+      </w:r>
+      <w:r>
+        <w:t xml:space="preserve"> </w:t>
+      </w:r>
+      <w:r>
+        <w:t>there was no official</w:t>
+      </w:r>
+      <w:r>
+        <w:t xml:space="preserve"> library</w:t>
+      </w:r>
+      <w:r>
+        <w:t xml:space="preserve"> for use with the Arduino. We attempted to take advantage of a third party library but </w:t>
+      </w:r>
+      <w:r>
+        <w:t>we could</w:t>
+      </w:r>
+      <w:r>
+        <w:t xml:space="preserve"> not</w:t>
+      </w:r>
+      <w:r>
+        <w:t xml:space="preserve"> </w:t>
+      </w:r>
+      <w:r>
+        <w:t>initialize the device using that system</w:t>
+      </w:r>
+      <w:r>
+        <w:t>.</w:t>
+      </w:r>
+    </w:p>
+    <w:p>
+      <w:r>
+        <w:t xml:space="preserve">Then we started using the </w:t>
+      </w:r>
+      <w:r>
+        <w:t>Arduino</w:t>
+      </w:r>
+      <w:r>
+        <w:t xml:space="preserve"> Wi</w:t>
+      </w:r>
+      <w:r>
         <w:t>-</w:t>
       </w:r>
       <w:r>
-        <w:rPr>
-          <w:highlight w:val="lightGray"/>
-        </w:rPr>
-        <w:t>Fi. The disadvantage is that the Arduino needs authorization to use the home network although it can be set up to scan SSIDs. The advantage is that you can communicate as desired from other systems on your network directly or externally using port forwarding.</w:t>
-      </w:r>
-      <w:bookmarkStart w:id="5" w:name="_GoBack"/>
+        <w:t>Fi shield. The shield comes with a useful network library. Detailed documentation for it is available as well.</w:t>
+      </w:r>
+      <w:r>
+        <w:t xml:space="preserve"> Using</w:t>
+      </w:r>
+      <w:r>
+        <w:t xml:space="preserve"> the library documentation, we expanded a simple communication </w:t>
+      </w:r>
+      <w:r>
+        <w:t>example until it fulfilled</w:t>
+      </w:r>
+      <w:r>
+        <w:t xml:space="preserve"> our </w:t>
+      </w:r>
+      <w:r>
+        <w:t>purposes</w:t>
+      </w:r>
+      <w:r>
+        <w:t>. W</w:t>
+      </w:r>
+      <w:r>
+        <w:t>e</w:t>
+      </w:r>
+      <w:r>
+        <w:t xml:space="preserve"> added logic </w:t>
+      </w:r>
+      <w:r>
+        <w:t xml:space="preserve">after </w:t>
+      </w:r>
+      <w:r>
+        <w:t xml:space="preserve">the </w:t>
+      </w:r>
+      <w:r>
+        <w:t>networking code</w:t>
+      </w:r>
+      <w:r>
+        <w:t xml:space="preserve"> to react in different ways when certain inputs were received</w:t>
+      </w:r>
+      <w:r>
+        <w:t>.</w:t>
+      </w:r>
+    </w:p>
+    <w:p>
+      <w:r>
+        <w:t>In this study, we investigate a scenario of a home environment</w:t>
+      </w:r>
+      <w:r>
+        <w:t xml:space="preserve"> which needs protection from </w:t>
+      </w:r>
+      <w:r>
+        <w:t>unwanted entrance</w:t>
+      </w:r>
+      <w:r>
+        <w:t>. We used Arduino</w:t>
+      </w:r>
+      <w:r>
+        <w:t>,</w:t>
+      </w:r>
+      <w:r>
+        <w:t xml:space="preserve"> </w:t>
+      </w:r>
+      <w:r>
+        <w:t xml:space="preserve">its </w:t>
+      </w:r>
+      <w:r>
+        <w:t>Wi-Fi</w:t>
+      </w:r>
+      <w:r>
+        <w:t xml:space="preserve"> shield</w:t>
+      </w:r>
+      <w:r>
+        <w:t>, and an Android smartphone</w:t>
+      </w:r>
+      <w:r>
+        <w:t xml:space="preserve"> </w:t>
+      </w:r>
+      <w:r>
+        <w:t xml:space="preserve">to accomplish </w:t>
+      </w:r>
+      <w:r>
+        <w:t>this</w:t>
+      </w:r>
+      <w:r>
+        <w:t xml:space="preserve"> research.</w:t>
+      </w:r>
+    </w:p>
+    <w:p>
+      <w:pPr>
+        <w:pStyle w:val="Heading2"/>
+      </w:pPr>
+      <w:bookmarkStart w:id="5" w:name="_Toc442125113"/>
+      <w:r>
+        <w:t>Wi-Fi</w:t>
+      </w:r>
       <w:bookmarkEnd w:id="5"/>
     </w:p>
     <w:p>
+      <w:r>
+        <w:t xml:space="preserve">By using </w:t>
+      </w:r>
+      <w:r>
+        <w:t>Wi-Fi,</w:t>
+      </w:r>
+      <w:r>
+        <w:t xml:space="preserve"> we </w:t>
+      </w:r>
+      <w:r>
+        <w:t>can communicate with the user</w:t>
+      </w:r>
+      <w:r>
+        <w:t>’</w:t>
+      </w:r>
+      <w:r>
+        <w:t xml:space="preserve">s cell phone easily. </w:t>
+      </w:r>
+      <w:r>
+        <w:t>Wi-Fi is more widely available for home networks than Bluetooth. Although phones are typically equipped with Bluetooth, it could not be controlled over the Internet, unlike the Wi-Fi solution. Cellular modules have the advantage that the do not need to be set up with the user</w:t>
+      </w:r>
+      <w:r>
+        <w:t>’</w:t>
+      </w:r>
+      <w:r>
+        <w:t xml:space="preserve">s home network information but they have the extra cost of a cellular bill and cannot integrate with their home network directly. </w:t>
+      </w:r>
+      <w:r>
+        <w:t>So by using W-Fi</w:t>
+      </w:r>
+      <w:r>
+        <w:t xml:space="preserve"> we </w:t>
+      </w:r>
+      <w:r>
+        <w:t xml:space="preserve">achieve lower cost than </w:t>
+      </w:r>
+      <w:r>
+        <w:t xml:space="preserve">cellular/GSM and more </w:t>
+      </w:r>
+      <w:r>
+        <w:t>interoperability</w:t>
+      </w:r>
+      <w:r>
+        <w:t xml:space="preserve"> than Bluetooth and ZigB</w:t>
+      </w:r>
+      <w:r>
+        <w:t xml:space="preserve">ee, </w:t>
+      </w:r>
+      <w:r>
+        <w:t>leave it open to the possibility of control from the user’s home network. This allows a system to be constructed that sends commands to the user</w:t>
+      </w:r>
+      <w:r>
+        <w:t>’</w:t>
+      </w:r>
+      <w:r>
+        <w:t>s house from the internet using the existing receiver on the Arduin</w:t>
+      </w:r>
+      <w:r>
+        <w:t xml:space="preserve">o. </w:t>
+      </w:r>
+      <w:r>
+        <w:rPr>
+          <w:highlight w:val="lightGray"/>
+        </w:rPr>
+        <w:t xml:space="preserve">In contrast to Bluetooth or </w:t>
+      </w:r>
+      <w:r>
+        <w:rPr>
+          <w:highlight w:val="lightGray"/>
+        </w:rPr>
+        <w:lastRenderedPageBreak/>
+        <w:t>GSM where an additional receiver would be needed to access Wi</w:t>
+      </w:r>
+      <w:r>
+        <w:rPr>
+          <w:highlight w:val="lightGray"/>
+        </w:rPr>
+        <w:t>-</w:t>
+      </w:r>
+      <w:r>
+        <w:rPr>
+          <w:highlight w:val="lightGray"/>
+        </w:rPr>
+        <w:t>Fi. The disadvantage is that the Arduino needs authorization to use the home network although it can be set up to scan SSIDs. The advantage is that you can communicate as desired from other systems on your network directly or externally using port forwarding.</w:t>
+      </w:r>
+    </w:p>
+    <w:p>
       <w:pPr>
         <w:pStyle w:val="Heading2"/>
       </w:pPr>
-      <w:bookmarkStart w:id="6" w:name="_Toc442115103"/>
+      <w:bookmarkStart w:id="6" w:name="_Toc442125114"/>
       <w:r>
         <w:t>P</w:t>
       </w:r>
@@ -2332,7 +2417,7 @@
       <w:pPr>
         <w:pStyle w:val="Heading2"/>
       </w:pPr>
-      <w:bookmarkStart w:id="7" w:name="_Toc442115104"/>
+      <w:bookmarkStart w:id="7" w:name="_Toc442125115"/>
       <w:r>
         <w:t>Encryption</w:t>
       </w:r>
@@ -2342,7 +2427,7 @@
       <w:pPr>
         <w:pStyle w:val="Heading3"/>
       </w:pPr>
-      <w:bookmarkStart w:id="8" w:name="_Toc442115105"/>
+      <w:bookmarkStart w:id="8" w:name="_Toc442125116"/>
       <w:r>
         <w:t>Challenges</w:t>
       </w:r>
@@ -2350,53 +2435,101 @@
     </w:p>
     <w:p>
       <w:r>
-        <w:t>For encryption I began researching the DES protocol. It is now vulnerable to feasible attacks and 3DES is questionable. It still has vulnerabilities and can be slow for software implementations since DES was designed for hardware (Pornin). So I looked into AES. It has acceptable security for the foreseeable future. I was able to find an Arduino that implemented the basic features of AES and CBC mode.</w:t>
+        <w:t>For encryption I began researching the DES protocol. It is now vulnerable to feasible att</w:t>
+      </w:r>
+      <w:r>
+        <w:t>acks and 3DES is questionable. D</w:t>
+      </w:r>
+      <w:r>
+        <w:t>espite</w:t>
+      </w:r>
+      <w:r>
+        <w:t xml:space="preserve"> </w:t>
+      </w:r>
+      <w:r>
+        <w:t xml:space="preserve">iterating over the algorithm more times it can still be vulnerable to attacks. It can </w:t>
+      </w:r>
+      <w:r>
+        <w:t>be slow for software implementations since</w:t>
+      </w:r>
+      <w:r>
+        <w:t xml:space="preserve"> </w:t>
+      </w:r>
+      <w:r>
+        <w:t>it</w:t>
+      </w:r>
+      <w:r>
+        <w:t xml:space="preserve"> was designed for hardware [Pornin]</w:t>
+      </w:r>
+      <w:r>
+        <w:t xml:space="preserve">. </w:t>
+      </w:r>
+      <w:r>
+        <w:t xml:space="preserve">We then investigated </w:t>
+      </w:r>
+      <w:r>
+        <w:t>AES</w:t>
+      </w:r>
+      <w:r>
+        <w:t xml:space="preserve"> – The Advanced Encryption Standard</w:t>
+      </w:r>
+      <w:r>
+        <w:t xml:space="preserve">. It has acceptable security for the foreseeable future. </w:t>
+      </w:r>
+      <w:r>
+        <w:t>A minor attack has been discovered</w:t>
+      </w:r>
+      <w:r>
+        <w:t xml:space="preserve"> which allows decryption with less than brute force work but it still has high computational complexity</w:t>
+      </w:r>
+      <w:r>
+        <w:t xml:space="preserve"> </w:t>
+      </w:r>
+      <w:r>
+        <w:t>[</w:t>
+      </w:r>
+      <w:bookmarkStart w:id="9" w:name="_GoBack"/>
+      <w:bookmarkEnd w:id="9"/>
+      <w:r>
+        <w:rPr>
+          <w:rFonts w:ascii="Times New Roman" w:eastAsia="Times New Roman" w:hAnsi="Times New Roman" w:cs="Times New Roman"/>
+          <w:kern w:val="0"/>
+          <w:lang w:eastAsia="en-US"/>
+        </w:rPr>
+        <w:t>Bogdanov</w:t>
+      </w:r>
+      <w:r>
+        <w:rPr>
+          <w:rFonts w:ascii="Times New Roman" w:eastAsia="Times New Roman" w:hAnsi="Times New Roman" w:cs="Times New Roman"/>
+          <w:kern w:val="0"/>
+          <w:lang w:eastAsia="en-US"/>
+        </w:rPr>
+        <w:t>]</w:t>
+      </w:r>
+      <w:r>
+        <w:t>.</w:t>
+      </w:r>
+      <w:r>
+        <w:t xml:space="preserve"> This means it will still take a long time to find the key.</w:t>
+      </w:r>
+      <w:r>
+        <w:t xml:space="preserve"> </w:t>
+      </w:r>
+      <w:r>
+        <w:t>I was able to find an Arduino that implemented the basic features of AES and CBC mode.</w:t>
+      </w:r>
+      <w:r>
+        <w:t xml:space="preserve"> We discuss the functionality of AES and CBC below. </w:t>
       </w:r>
     </w:p>
     <w:p>
       <w:pPr>
         <w:pStyle w:val="Heading3"/>
       </w:pPr>
-      <w:bookmarkStart w:id="9" w:name="_Toc442115106"/>
-      <w:r>
+      <w:bookmarkStart w:id="10" w:name="_Toc442125117"/>
+      <w:r>
+        <w:lastRenderedPageBreak/>
         <w:t>Implementation</w:t>
-      </w:r>
-      <w:bookmarkEnd w:id="9"/>
-    </w:p>
-    <w:p>
-      <w:pPr>
-        <w:pStyle w:val="NoSpacing"/>
-      </w:pPr>
-      <w:r>
-        <w:t>The encrypted packet will naturally be the length of the AES key, which is 128 bits.</w:t>
-      </w:r>
-      <w:r>
-        <w:t xml:space="preserve"> </w:t>
-      </w:r>
-      <w:r>
-        <w:t xml:space="preserve">In the case of a message being longer than a block (the key length) an algorithm must be used to encrypt each block without becoming insecure. We choose the CBC block chaining algorithm because it </w:t>
-      </w:r>
-      <w:r>
-        <w:lastRenderedPageBreak/>
-        <w:t>uses a random IV to prevent replay attacks and it is more secure than EBC. EBC can leave noticeable patterns in the data outputted.</w:t>
-      </w:r>
-      <w:r>
-        <w:t xml:space="preserve"> The initialization vector is distinct from the key; it is not secret</w:t>
-      </w:r>
-      <w:r>
-        <w:t>. Thus t</w:t>
-      </w:r>
-      <w:r>
-        <w:t>he IV can be sent over the wire.</w:t>
-      </w:r>
-    </w:p>
-    <w:p>
-      <w:pPr>
-        <w:pStyle w:val="Heading3"/>
-      </w:pPr>
-      <w:bookmarkStart w:id="10" w:name="_Toc442115107"/>
-      <w:r>
-        <w:t>Initialization Vector</w:t>
       </w:r>
       <w:bookmarkEnd w:id="10"/>
     </w:p>
@@ -2405,57 +2538,127 @@
         <w:pStyle w:val="NoSpacing"/>
       </w:pPr>
       <w:r>
-        <w:t xml:space="preserve">As the initial state for the AES algorithm </w:t>
-      </w:r>
-      <w:r>
-        <w:t>the IV</w:t>
-      </w:r>
-      <w:r>
-        <w:t xml:space="preserve"> effects the end result end a manner different than the key which is used. If you encrypt the same message with the same key twice you will get the same result. Thus if someone records you sending an encrypted command signifying “unlock” they could replay this command at any time to manipulate your device. This is a vulnerability that can exist in encrypted systems. To prevent this a random IV is generated each time the module sends an authorization command. The 16 byte IV comes From the Arduino to the Smartphone and dealt with using </w:t>
-      </w:r>
-      <w:r>
-        <w:t>javax.crypto.Cipher</w:t>
-      </w:r>
-      <w:r>
-        <w:t>. The known key (wh</w:t>
-      </w:r>
-      <w:r>
-        <w:t>ich may be stored on the phone)</w:t>
-      </w:r>
-      <w:r>
-        <w:t xml:space="preserve"> is combined with the random IV </w:t>
-      </w:r>
-      <w:r>
-        <w:t>using</w:t>
-      </w:r>
-      <w:r>
-        <w:t xml:space="preserve"> the </w:t>
-      </w:r>
-      <w:r>
-        <w:t xml:space="preserve">AES </w:t>
-      </w:r>
-      <w:r>
-        <w:t>algorithm and the message is sent back.</w:t>
-      </w:r>
-      <w:r>
-        <w:t xml:space="preserve"> The next authorization command from a phone will send back a different IV, so the same message will no longer make sense to the Arduino when decrypted using an old IV.</w:t>
+        <w:t xml:space="preserve">We implement a secure method of communication using AES. </w:t>
+      </w:r>
+      <w:r>
+        <w:t>The encrypted packet will naturally be the length of the AES key, which is 128 bits.</w:t>
+      </w:r>
+      <w:r>
+        <w:t xml:space="preserve"> </w:t>
+      </w:r>
+      <w:r>
+        <w:t>In the case of a message being longer than a block (the key length) an algorithm must be used to encrypt each block without becoming insecure. We choose the CBC block chaining algorithm because it uses a random IV to prevent replay attacks and it is more secure than EBC. EBC can leave noticeable patterns in the data outputted.</w:t>
+      </w:r>
+      <w:r>
+        <w:t xml:space="preserve"> The initialization vector is distinct from the key; it is not secret</w:t>
+      </w:r>
+      <w:r>
+        <w:t>. Thus t</w:t>
+      </w:r>
+      <w:r>
+        <w:t>he IV can be sent over the wire.</w:t>
       </w:r>
     </w:p>
     <w:p>
       <w:pPr>
+        <w:pStyle w:val="Heading3"/>
+      </w:pPr>
+      <w:bookmarkStart w:id="11" w:name="_Toc442125118"/>
+      <w:r>
+        <w:t>Initialization Vector</w:t>
+      </w:r>
+      <w:bookmarkEnd w:id="11"/>
+    </w:p>
+    <w:p>
+      <w:pPr>
+        <w:pStyle w:val="NoSpacing"/>
+      </w:pPr>
+      <w:r>
+        <w:t xml:space="preserve">We use an initialization vector to increase security. </w:t>
+      </w:r>
+      <w:r>
+        <w:t xml:space="preserve">As the initial state for the AES algorithm </w:t>
+      </w:r>
+      <w:r>
+        <w:t>the IV</w:t>
+      </w:r>
+      <w:r>
+        <w:t xml:space="preserve"> effects the end result end a manner different than the key which is used. If you encrypt the same message with the same key twice you will get the same result. Thus if someone records you sending an encrypted command signifying “unlock” they could replay this command at any time to manipulate your device. This is a vulnerability that can exist in encrypted systems. To prevent this a random IV is generated each time the module sends an authorization command. </w:t>
+      </w:r>
+    </w:p>
+    <w:p>
+      <w:pPr>
+        <w:pStyle w:val="NoSpacing"/>
+        <w:ind w:firstLine="720"/>
+      </w:pPr>
+      <w:r>
+        <w:t xml:space="preserve">The 16 byte IV comes </w:t>
+      </w:r>
+      <w:r>
+        <w:t>from</w:t>
+      </w:r>
+      <w:r>
+        <w:t xml:space="preserve"> the Arduino to the Smartphone and </w:t>
+      </w:r>
+      <w:r>
+        <w:t xml:space="preserve">is </w:t>
+      </w:r>
+      <w:r>
+        <w:t xml:space="preserve">dealt with using </w:t>
+      </w:r>
+      <w:r>
+        <w:t xml:space="preserve">the </w:t>
+      </w:r>
+      <w:r>
+        <w:t>javax.crypto.Cipher</w:t>
+      </w:r>
+      <w:r>
+        <w:t xml:space="preserve"> library</w:t>
+      </w:r>
+      <w:r>
+        <w:t>. The known key (wh</w:t>
+      </w:r>
+      <w:r>
+        <w:t>ich may be stored on the phone)</w:t>
+      </w:r>
+      <w:r>
+        <w:t xml:space="preserve"> is combined with the random IV </w:t>
+      </w:r>
+      <w:r>
+        <w:t>using</w:t>
+      </w:r>
+      <w:r>
+        <w:t xml:space="preserve"> the </w:t>
+      </w:r>
+      <w:r>
+        <w:t xml:space="preserve">AES </w:t>
+      </w:r>
+      <w:r>
+        <w:t>algorithm and the message is sent back.</w:t>
+      </w:r>
+      <w:r>
+        <w:t xml:space="preserve"> The next authorization command from a phone will send back a different IV, so the same message will no longer make sense to the Arduino when decrypted using an old IV.</w:t>
+      </w:r>
+      <w:r>
+        <w:t xml:space="preserve"> This is because it is using an old IV.</w:t>
+      </w:r>
+    </w:p>
+    <w:p>
+      <w:pPr>
         <w:pStyle w:val="Heading1"/>
         <w:rPr>
           <w:noProof/>
         </w:rPr>
       </w:pPr>
-      <w:bookmarkStart w:id="11" w:name="_Toc442115108"/>
+      <w:bookmarkStart w:id="12" w:name="_Toc442125119"/>
       <w:r>
         <w:rPr>
           <w:noProof/>
         </w:rPr>
+        <w:lastRenderedPageBreak/>
         <w:t>Implementation</w:t>
       </w:r>
-      <w:bookmarkEnd w:id="11"/>
+      <w:bookmarkEnd w:id="12"/>
     </w:p>
     <w:p>
       <w:r>
@@ -2605,7 +2808,6 @@
     </w:p>
     <w:p>
       <w:r>
-        <w:lastRenderedPageBreak/>
         <w:t xml:space="preserve">Using AES CBC with a random IV we prevent the replay attack exploit vector. Using the Arduino </w:t>
       </w:r>
       <w:r>
@@ -2641,83 +2843,84 @@
         <w:t xml:space="preserve"> by sending out a pilot signal informing the phone that there is a lock nearby, then the phone can reply with a command. The phone would need a program running in the background to react to this situation.</w:t>
       </w:r>
     </w:p>
-    <w:p/>
     <w:p>
       <w:pPr>
         <w:pStyle w:val="Heading1"/>
       </w:pPr>
-      <w:bookmarkStart w:id="12" w:name="_Toc442115109"/>
+      <w:bookmarkStart w:id="13" w:name="_Toc442125120"/>
       <w:r>
         <w:t>Conclusion</w:t>
-      </w:r>
-      <w:bookmarkEnd w:id="12"/>
-    </w:p>
-    <w:p>
-      <w:r>
-        <w:t xml:space="preserve">This </w:t>
-      </w:r>
-      <w:r>
-        <w:t>has been</w:t>
-      </w:r>
-      <w:r>
-        <w:t xml:space="preserve"> a</w:t>
-      </w:r>
-      <w:r>
-        <w:t>n</w:t>
-      </w:r>
-      <w:r>
-        <w:t xml:space="preserve"> </w:t>
-      </w:r>
-      <w:r>
-        <w:t>insightful project. We have</w:t>
-      </w:r>
-      <w:r>
-        <w:t xml:space="preserve"> learned a lot</w:t>
-      </w:r>
-      <w:r>
-        <w:t xml:space="preserve"> about practical application</w:t>
-      </w:r>
-      <w:r>
-        <w:t xml:space="preserve"> of computing concepts</w:t>
-      </w:r>
-      <w:r>
-        <w:t xml:space="preserve">. </w:t>
-      </w:r>
-      <w:r>
-        <w:t>We found that using Wi-Fi communication provides an adequate layer for our networking to be built upon and</w:t>
-      </w:r>
-      <w:r>
-        <w:t xml:space="preserve"> that the speed of transmission was adequate.</w:t>
-      </w:r>
-      <w:r>
-        <w:t xml:space="preserve"> </w:t>
-      </w:r>
-    </w:p>
-    <w:p>
-      <w:pPr>
-        <w:pStyle w:val="Heading1"/>
-      </w:pPr>
-      <w:bookmarkStart w:id="13" w:name="_Toc442115110"/>
-      <w:r>
-        <w:t>Future work</w:t>
       </w:r>
       <w:bookmarkEnd w:id="13"/>
     </w:p>
     <w:p>
       <w:r>
-        <w:t>W</w:t>
-      </w:r>
-      <w:r>
-        <w:t xml:space="preserve">e are interested in is creating a standalone SMD designed to have the </w:t>
-      </w:r>
-      <w:r>
-        <w:t>same capabilities as the Arduino and the Wi-Fi shield in a smaller form factor</w:t>
-      </w:r>
-      <w:r>
-        <w:t>.</w:t>
+        <w:t xml:space="preserve">This </w:t>
+      </w:r>
+      <w:r>
+        <w:t>has been</w:t>
+      </w:r>
+      <w:r>
+        <w:t xml:space="preserve"> a</w:t>
+      </w:r>
+      <w:r>
+        <w:t>n</w:t>
+      </w:r>
+      <w:r>
+        <w:t xml:space="preserve"> </w:t>
+      </w:r>
+      <w:r>
+        <w:t>insightful project. We have</w:t>
+      </w:r>
+      <w:r>
+        <w:t xml:space="preserve"> learned a lot</w:t>
+      </w:r>
+      <w:r>
+        <w:t xml:space="preserve"> about practical application</w:t>
+      </w:r>
+      <w:r>
+        <w:t xml:space="preserve"> of computing concepts</w:t>
+      </w:r>
+      <w:r>
+        <w:t xml:space="preserve">. </w:t>
+      </w:r>
+      <w:r>
+        <w:t>We found that using Wi-Fi communication provides an adequate layer for our networking to be built upon and</w:t>
+      </w:r>
+      <w:r>
+        <w:t xml:space="preserve"> that the speed of transmission was adequate.</w:t>
+      </w:r>
+      <w:r>
+        <w:t xml:space="preserve"> </w:t>
       </w:r>
     </w:p>
     <w:p>
+      <w:pPr>
+        <w:pStyle w:val="Heading1"/>
+      </w:pPr>
+      <w:bookmarkStart w:id="14" w:name="_Toc442125121"/>
+      <w:r>
+        <w:lastRenderedPageBreak/>
+        <w:t>Future work</w:t>
+      </w:r>
+      <w:bookmarkEnd w:id="14"/>
+    </w:p>
+    <w:p>
+      <w:r>
+        <w:t>To decrease the size of the device we will investigate the possibility of designing a single chip with both a microcontroller and Wi-Fi. The Arduino uses an AVR microcontroller which can be obtained at a less expensive price as a standalone part, especially in bulk. We can then create a</w:t>
+      </w:r>
+      <w:r>
+        <w:t>n</w:t>
+      </w:r>
+      <w:r>
+        <w:t xml:space="preserve"> inexpensive design and pass on the </w:t>
+      </w:r>
+      <w:r>
+        <w:t>benefits</w:t>
+      </w:r>
+      <w:r>
+        <w:t xml:space="preserve"> to the consumer. </w:t>
+      </w:r>
       <w:r>
         <w:br w:type="page"/>
       </w:r>
@@ -2975,8 +3178,39 @@
     </w:p>
     <w:p>
       <w:pPr>
+        <w:spacing w:line="240" w:lineRule="auto"/>
         <w:ind w:firstLine="0"/>
-      </w:pPr>
+        <w:rPr>
+          <w:rFonts w:ascii="Times New Roman" w:eastAsia="Times New Roman" w:hAnsi="Times New Roman" w:cs="Times New Roman"/>
+          <w:kern w:val="0"/>
+          <w:lang w:eastAsia="en-US"/>
+        </w:rPr>
+      </w:pPr>
+      <w:r>
+        <w:rPr>
+          <w:rFonts w:ascii="Times New Roman" w:eastAsia="Times New Roman" w:hAnsi="Times New Roman" w:cs="Times New Roman"/>
+          <w:kern w:val="0"/>
+          <w:lang w:eastAsia="en-US"/>
+        </w:rPr>
+        <w:t>Bogdanov</w:t>
+      </w:r>
+      <w:r>
+        <w:rPr>
+          <w:rFonts w:ascii="Times New Roman" w:eastAsia="Times New Roman" w:hAnsi="Times New Roman" w:cs="Times New Roman"/>
+          <w:kern w:val="0"/>
+          <w:lang w:eastAsia="en-US"/>
+        </w:rPr>
+        <w:t>, Andrew et. al. “</w:t>
+      </w:r>
+      <w:r>
+        <w:t>Biclique Cryptanalysis of the Full AES</w:t>
+      </w:r>
+      <w:r>
+        <w:t xml:space="preserve">”. Microsoft Research. 2011. </w:t>
+      </w:r>
+      <w:r>
+        <w:t>http://research.microsoft.com/en-us/projects/cryptanalysis/aesbc.pdf</w:t>
+      </w:r>
     </w:p>
     <w:sectPr>
       <w:headerReference w:type="default" r:id="rId14"/>
@@ -6209,7 +6443,7 @@
     <w:rsid w:val="001F4522"/>
     <w:rsid w:val="003C60CD"/>
     <w:rsid w:val="0041258B"/>
-    <w:rsid w:val="00AC5D63"/>
+    <w:rsid w:val="00BC5581"/>
     <w:rsid w:val="00E3150D"/>
   </w:rsids>
   <m:mathPr>
@@ -7153,7 +7387,7 @@
 </file>
 
 <file path=customXml/itemProps2.xml><?xml version="1.0" encoding="utf-8"?>
-<ds:datastoreItem xmlns:ds="http://schemas.openxmlformats.org/officeDocument/2006/customXml" ds:itemID="{42B6540F-197F-F742-97F9-AECC0C0524E1}">
+<ds:datastoreItem xmlns:ds="http://schemas.openxmlformats.org/officeDocument/2006/customXml" ds:itemID="{320FDA27-841C-FE4E-8073-583A51F6DE03}">
   <ds:schemaRefs>
     <ds:schemaRef ds:uri="http://schemas.openxmlformats.org/officeDocument/2006/bibliography"/>
   </ds:schemaRefs>

</xml_diff>